<commit_message>
versión 1.0 del punto 5
</commit_message>
<xml_diff>
--- a/Punto5_I.garrido.docx
+++ b/Punto5_I.garrido.docx
@@ -59,11 +59,11 @@
       </w:pPr>
       <w:bookmarkStart w:id="5" w:name="_Toc2018131"/>
       <w:r>
-        <w:t xml:space="preserve">5.2 Cursos gratuitos sobre la tecnología específica </w:t>
+        <w:t xml:space="preserve">5.2 Cursos gratuitos </w:t>
       </w:r>
       <w:bookmarkEnd w:id="5"/>
       <w:r>
-        <w:t>Laravel</w:t>
+        <w:t>sobre Laravel</w:t>
       </w:r>
     </w:p>
     <w:p>
@@ -72,54 +72,176 @@
       </w:pPr>
       <w:bookmarkStart w:id="6" w:name="_Toc2018132"/>
       <w:r>
-        <w:t>5.2.1 Curso gratuito 1 sobre la tecnología específica A</w:t>
+        <w:t xml:space="preserve">5.2.1 Curso </w:t>
       </w:r>
       <w:bookmarkEnd w:id="6"/>
-    </w:p>
-    <w:p>
-      <w:pPr>
-        <w:pStyle w:val="Ttulo3"/>
-      </w:pPr>
-      <w:bookmarkStart w:id="7" w:name="_Toc2018133"/>
-      <w:r>
-        <w:t>5.2.2 Curso gratuito 2 sobre la tecnología específica A</w:t>
-      </w:r>
-      <w:bookmarkEnd w:id="7"/>
-    </w:p>
-    <w:p>
-      <w:pPr>
-        <w:pStyle w:val="Ttulo3"/>
-      </w:pPr>
-      <w:bookmarkStart w:id="8" w:name="_Toc2018134"/>
-      <w:r>
-        <w:t>5.2.</w:t>
-      </w:r>
-      <w:r>
-        <w:t>3</w:t>
-      </w:r>
-      <w:bookmarkStart w:id="9" w:name="_GoBack"/>
-      <w:bookmarkEnd w:id="9"/>
-      <w:r>
-        <w:t xml:space="preserve"> Curso </w:t>
-      </w:r>
-      <w:bookmarkEnd w:id="8"/>
-      <w:r>
-        <w:t xml:space="preserve">avanzado: </w:t>
+      <w:r>
+        <w:t xml:space="preserve">básico de Laravel, </w:t>
+      </w:r>
+      <w:r>
+        <w:t xml:space="preserve">para dar los primeros pasos en este </w:t>
+      </w:r>
+      <w:proofErr w:type="spellStart"/>
+      <w:r>
+        <w:t>framework</w:t>
+      </w:r>
+      <w:proofErr w:type="spellEnd"/>
+      <w:r>
+        <w:t xml:space="preserve"> aunque muy completo y detallado llegando incluso a durar casi 4 horas</w:t>
+      </w:r>
+      <w:r>
+        <w:t xml:space="preserve">, el cual es </w:t>
+      </w:r>
+      <w:r>
+        <w:t xml:space="preserve">muy accesible por todo el mundo debido a que está público en </w:t>
+      </w:r>
+      <w:proofErr w:type="spellStart"/>
+      <w:r>
+        <w:t>youtube</w:t>
+      </w:r>
+      <w:proofErr w:type="spellEnd"/>
+      <w:r>
+        <w:t>,</w:t>
+      </w:r>
+      <w:r>
+        <w:t xml:space="preserve"> y podemos confiar en él porque está </w:t>
+      </w:r>
+      <w:r>
+        <w:t xml:space="preserve">creado por una empresa llamada </w:t>
+      </w:r>
+      <w:proofErr w:type="spellStart"/>
+      <w:r>
+        <w:t>Elcades</w:t>
+      </w:r>
+      <w:proofErr w:type="spellEnd"/>
+      <w:r>
+        <w:t xml:space="preserve"> centrada en el desarrollo de software y que ha creado </w:t>
+      </w:r>
+      <w:proofErr w:type="spellStart"/>
+      <w:r>
+        <w:t>Developers</w:t>
+      </w:r>
+      <w:proofErr w:type="spellEnd"/>
+      <w:r>
+        <w:t>, que es una plataforma</w:t>
+      </w:r>
+      <w:r>
+        <w:t xml:space="preserve"> </w:t>
+      </w:r>
+      <w:r>
+        <w:t>de</w:t>
+      </w:r>
+      <w:r>
+        <w:t xml:space="preserve"> </w:t>
+      </w:r>
+      <w:r>
+        <w:t>e-learning donde está el curso:</w:t>
       </w:r>
       <w:hyperlink r:id="rId4" w:history="1">
         <w:r>
           <w:rPr>
             <w:rStyle w:val="Hipervnculo"/>
           </w:rPr>
-          <w:t>https://openwebinars.net/cursos/laravel/</w:t>
+          <w:t>https://www.youtube.com/playlist?list=PLQOoqAvceIIOq1WcbaK0QP4oa7YOYEb-U</w:t>
         </w:r>
       </w:hyperlink>
     </w:p>
-    <w:p/>
     <w:p>
       <w:pPr>
         <w:pStyle w:val="Ttulo3"/>
       </w:pPr>
+      <w:bookmarkStart w:id="7" w:name="_Toc2018133"/>
+      <w:r>
+        <w:t xml:space="preserve">5.2.2 </w:t>
+      </w:r>
+      <w:bookmarkEnd w:id="7"/>
+      <w:r>
+        <w:t xml:space="preserve">Este siguiente </w:t>
+      </w:r>
+      <w:r>
+        <w:t>curso,</w:t>
+      </w:r>
+      <w:r>
+        <w:t xml:space="preserve"> aunque sea de nivel medio está </w:t>
+      </w:r>
+      <w:proofErr w:type="spellStart"/>
+      <w:r>
+        <w:t>sobretodo</w:t>
+      </w:r>
+      <w:proofErr w:type="spellEnd"/>
+      <w:r>
+        <w:t xml:space="preserve"> orientado a desarrollo profesional de páginas web, dándonos todas las herramientas y pasos necesarios para que no sea sólo un curso introductorio, además durando 6 horas que lo hace muy completo para ser gratuito y es de una fuente fiable que es </w:t>
+      </w:r>
+      <w:proofErr w:type="spellStart"/>
+      <w:r>
+        <w:t>Edutin</w:t>
+      </w:r>
+      <w:proofErr w:type="spellEnd"/>
+      <w:r>
+        <w:t xml:space="preserve"> </w:t>
+      </w:r>
+      <w:proofErr w:type="spellStart"/>
+      <w:r>
+        <w:t>Academy</w:t>
+      </w:r>
+      <w:proofErr w:type="spellEnd"/>
+      <w:r>
+        <w:t xml:space="preserve"> que tiene muchos </w:t>
+      </w:r>
+      <w:proofErr w:type="gramStart"/>
+      <w:r>
+        <w:t>curso gratuitos</w:t>
+      </w:r>
+      <w:proofErr w:type="gramEnd"/>
+      <w:r>
+        <w:t xml:space="preserve"> y de pago muy valorados en </w:t>
+      </w:r>
+      <w:r>
+        <w:t xml:space="preserve">la web. URL del curso: </w:t>
+      </w:r>
+      <w:hyperlink r:id="rId5" w:history="1">
+        <w:r>
+          <w:rPr>
+            <w:rStyle w:val="Hipervnculo"/>
+          </w:rPr>
+          <w:t>https://edutin.com/curso-de-laravel-5-2698</w:t>
+        </w:r>
+      </w:hyperlink>
+    </w:p>
+    <w:p>
+      <w:pPr>
+        <w:pStyle w:val="Ttulo3"/>
+      </w:pPr>
+      <w:bookmarkStart w:id="8" w:name="_Toc2018134"/>
+      <w:r>
+        <w:t>5.2.</w:t>
+      </w:r>
+      <w:r>
+        <w:t>3</w:t>
+      </w:r>
+      <w:r>
+        <w:t xml:space="preserve"> </w:t>
+      </w:r>
+      <w:bookmarkEnd w:id="8"/>
+      <w:r>
+        <w:t xml:space="preserve">El último curso que hemos decidido incluir es de la web </w:t>
+      </w:r>
+      <w:proofErr w:type="spellStart"/>
+      <w:r>
+        <w:t>Styde</w:t>
+      </w:r>
+      <w:proofErr w:type="spellEnd"/>
+      <w:r>
+        <w:t xml:space="preserve"> que es muy conocida y tiene gran reputación por sus cursos de todo tipo de lenguajes de programación. Siendo este curso especialmente interesante porque es muy detallado durando más de 7 horas y que por un módico precio una vez acabado el curso se puede ir a cursos aún más especializados lo cual es ideal con una tecnología de este tipo. URL del curso: </w:t>
+      </w:r>
+      <w:hyperlink r:id="rId6" w:history="1">
+        <w:r>
+          <w:rPr>
+            <w:rStyle w:val="Hipervnculo"/>
+          </w:rPr>
+          <w:t>https://styde.net/laravel-5/</w:t>
+        </w:r>
+      </w:hyperlink>
     </w:p>
     <w:p>
       <w:pPr>
@@ -128,11 +250,13 @@
           <w:u w:val="single"/>
         </w:rPr>
       </w:pPr>
-      <w:bookmarkStart w:id="10" w:name="_Toc2018135"/>
+      <w:bookmarkStart w:id="9" w:name="_Toc2018135"/>
+      <w:bookmarkStart w:id="10" w:name="_GoBack"/>
+      <w:bookmarkEnd w:id="10"/>
       <w:r>
         <w:t xml:space="preserve">5.3 Cursos gratuitos sobre la tecnología específica </w:t>
       </w:r>
-      <w:bookmarkEnd w:id="10"/>
+      <w:bookmarkEnd w:id="9"/>
       <w:r>
         <w:t>Yii</w:t>
       </w:r>
@@ -633,7 +757,6 @@
     <w:next w:val="Normal"/>
     <w:link w:val="Ttulo3Car"/>
     <w:uiPriority w:val="9"/>
-    <w:semiHidden/>
     <w:unhideWhenUsed/>
     <w:qFormat/>
     <w:rsid w:val="00A238F4"/>
@@ -705,7 +828,6 @@
     <w:basedOn w:val="Fuentedeprrafopredeter"/>
     <w:link w:val="Ttulo3"/>
     <w:uiPriority w:val="9"/>
-    <w:semiHidden/>
     <w:rsid w:val="00A238F4"/>
     <w:rPr>
       <w:rFonts w:ascii="Arial" w:eastAsiaTheme="majorEastAsia" w:hAnsi="Arial" w:cs="Arial"/>
@@ -735,6 +857,18 @@
     <w:rPr>
       <w:color w:val="605E5C"/>
       <w:shd w:val="clear" w:color="auto" w:fill="E1DFDD"/>
+    </w:rPr>
+  </w:style>
+  <w:style w:type="character" w:styleId="Hipervnculovisitado">
+    <w:name w:val="FollowedHyperlink"/>
+    <w:basedOn w:val="Fuentedeprrafopredeter"/>
+    <w:uiPriority w:val="99"/>
+    <w:semiHidden/>
+    <w:unhideWhenUsed/>
+    <w:rsid w:val="00A63624"/>
+    <w:rPr>
+      <w:color w:val="954F72" w:themeColor="followedHyperlink"/>
+      <w:u w:val="single"/>
     </w:rPr>
   </w:style>
 </w:styles>

</xml_diff>

<commit_message>
versión 2.0 del punto 5
</commit_message>
<xml_diff>
--- a/Punto5_I.garrido.docx
+++ b/Punto5_I.garrido.docx
@@ -95,11 +95,9 @@
       <w:r>
         <w:t xml:space="preserve">muy accesible por todo el mundo debido a que está público en </w:t>
       </w:r>
-      <w:proofErr w:type="spellStart"/>
-      <w:r>
-        <w:t>youtube</w:t>
-      </w:r>
-      <w:proofErr w:type="spellEnd"/>
+      <w:r>
+        <w:t>YouTube</w:t>
+      </w:r>
       <w:r>
         <w:t>,</w:t>
       </w:r>
@@ -188,11 +186,9 @@
       <w:r>
         <w:t xml:space="preserve"> que tiene muchos </w:t>
       </w:r>
-      <w:proofErr w:type="gramStart"/>
-      <w:r>
-        <w:t>curso gratuitos</w:t>
-      </w:r>
-      <w:proofErr w:type="gramEnd"/>
+      <w:r>
+        <w:t>cursos gratuitos</w:t>
+      </w:r>
       <w:r>
         <w:t xml:space="preserve"> y de pago muy valorados en </w:t>
       </w:r>
@@ -251,49 +247,115 @@
         </w:rPr>
       </w:pPr>
       <w:bookmarkStart w:id="9" w:name="_Toc2018135"/>
-      <w:bookmarkStart w:id="10" w:name="_GoBack"/>
+      <w:r>
+        <w:t xml:space="preserve">5.3 Cursos gratuitos </w:t>
+      </w:r>
+      <w:r>
+        <w:t>sobre</w:t>
+      </w:r>
+      <w:r>
+        <w:t xml:space="preserve"> </w:t>
+      </w:r>
+      <w:bookmarkEnd w:id="9"/>
+      <w:r>
+        <w:t>Yii</w:t>
+      </w:r>
+      <w:r>
+        <w:t>2</w:t>
+      </w:r>
+    </w:p>
+    <w:p>
+      <w:pPr>
+        <w:pStyle w:val="Ttulo3"/>
+      </w:pPr>
+      <w:bookmarkStart w:id="10" w:name="_Toc2018136"/>
+      <w:r>
+        <w:t xml:space="preserve">5.3.1 </w:t>
+      </w:r>
       <w:bookmarkEnd w:id="10"/>
       <w:r>
-        <w:t xml:space="preserve">5.3 Cursos gratuitos sobre la tecnología específica </w:t>
-      </w:r>
-      <w:bookmarkEnd w:id="9"/>
-      <w:r>
-        <w:t>Yii</w:t>
-      </w:r>
-      <w:r>
-        <w:t>2</w:t>
-      </w:r>
-    </w:p>
+        <w:t xml:space="preserve">Este primer curso nos servirá para dar los primeros pasos necesarios para entender Yii2 y aunque sea muy simple será básico para tener una base sólida además de que está escrito por un programador de Microsoft </w:t>
+      </w:r>
+      <w:proofErr w:type="spellStart"/>
+      <w:proofErr w:type="gramStart"/>
+      <w:r>
+        <w:t>Group</w:t>
+      </w:r>
+      <w:proofErr w:type="spellEnd"/>
+      <w:r>
+        <w:t xml:space="preserve"> .</w:t>
+      </w:r>
+      <w:proofErr w:type="gramEnd"/>
+      <w:r>
+        <w:t xml:space="preserve"> haciéndolo esencial para nuestro comienzo, aunque sea de muy corta duración. URL del curso:</w:t>
+      </w:r>
+      <w:hyperlink r:id="rId7" w:history="1">
+        <w:r>
+          <w:rPr>
+            <w:rStyle w:val="Hipervnculo"/>
+          </w:rPr>
+          <w:t>https://code.tutsplus.com/tutorials/how-to-program-with-yii2-getting-started--cms-22440</w:t>
+        </w:r>
+      </w:hyperlink>
+    </w:p>
+    <w:p/>
     <w:p>
       <w:pPr>
         <w:pStyle w:val="Ttulo3"/>
       </w:pPr>
-      <w:bookmarkStart w:id="11" w:name="_Toc2018136"/>
-      <w:r>
-        <w:t>5.3.1 Curso gratuito 1 sobre la tecnología específica B</w:t>
+      <w:bookmarkStart w:id="11" w:name="_Toc2018137"/>
+      <w:r>
+        <w:lastRenderedPageBreak/>
+        <w:t xml:space="preserve">5.3.2 </w:t>
       </w:r>
       <w:bookmarkEnd w:id="11"/>
+      <w:r>
+        <w:t xml:space="preserve">El siguiente curso lo podríamos considerar como un paso adelante después del curso anterior ampliando de forma significativa el tipo de información proporcionada durando el curso unas tres horas y media, aparte de estos datos también es muy importante que este curso está llevado a cabo por la web, Comunidad de Programadores, que es muy conocida por sus cursos profesionales y su gran interacción entre participantes de la comunidad lo cual es muy útil en nuestro caso debido a que son tecnologías de rápida evolución. URL del curso: </w:t>
+      </w:r>
+      <w:hyperlink r:id="rId8" w:history="1">
+        <w:r>
+          <w:rPr>
+            <w:rStyle w:val="Hipervnculo"/>
+          </w:rPr>
+          <w:t>https://www.lawebdelprogramador.com/cursos/PHP/8032-Tutorial-de-Yii2.html</w:t>
+        </w:r>
+      </w:hyperlink>
     </w:p>
     <w:p>
       <w:pPr>
         <w:pStyle w:val="Ttulo3"/>
       </w:pPr>
-      <w:bookmarkStart w:id="12" w:name="_Toc2018137"/>
-      <w:r>
-        <w:t>5.3.2 Curso gratuito 2 sobre la tecnología específica B</w:t>
+      <w:bookmarkStart w:id="12" w:name="_Toc2018138"/>
+      <w:r>
+        <w:t>5.3.</w:t>
+      </w:r>
+      <w:r>
+        <w:t>3</w:t>
+      </w:r>
+      <w:r>
+        <w:t xml:space="preserve"> </w:t>
       </w:r>
       <w:bookmarkEnd w:id="12"/>
-    </w:p>
-    <w:p>
-      <w:pPr>
-        <w:pStyle w:val="Ttulo3"/>
-      </w:pPr>
-      <w:bookmarkStart w:id="13" w:name="_Toc2018138"/>
-      <w:r>
-        <w:t>5.3.n Curso gratuito n sobre la tecnología especifica B</w:t>
-      </w:r>
+      <w:r>
+        <w:t>En este último curso el cual está en inglés, será muy importante para perfeccionar y profesionalizar lo que hemos aprendido y lo que vamos a aprender en este curso, este curso está enfocado a profesionales y busca el perfeccionamiento y el desarrollo de las técnicas personales en base a Yii2</w:t>
+      </w:r>
+      <w:r>
+        <w:t xml:space="preserve"> siendo un curso de 3 horas, que aunque sea de pago se puede realizar fácilmente en el tiempo de prueba gratis que se da para nuevos alumnos: </w:t>
+      </w:r>
+      <w:hyperlink r:id="rId9" w:history="1">
+        <w:r>
+          <w:rPr>
+            <w:rStyle w:val="Hipervnculo"/>
+          </w:rPr>
+          <w:t>https://player.oreilly.com/videos/9781784398774</w:t>
+        </w:r>
+      </w:hyperlink>
+    </w:p>
+    <w:p>
+      <w:bookmarkStart w:id="13" w:name="_GoBack"/>
       <w:bookmarkEnd w:id="13"/>
     </w:p>
+    <w:p/>
     <w:p/>
     <w:sectPr>
       <w:pgSz w:w="11906" w:h="16838"/>

</xml_diff>

<commit_message>
Versión 3.0 del punto 5
</commit_message>
<xml_diff>
--- a/Punto5_I.garrido.docx
+++ b/Punto5_I.garrido.docx
@@ -18,9 +18,12 @@
       </w:pPr>
       <w:bookmarkStart w:id="1" w:name="_Toc2018127"/>
       <w:r>
-        <w:t>5.1 Cursos gratuitos sobre el tipo de tecnología en general</w:t>
+        <w:t xml:space="preserve">5.1 Cursos gratuitos sobre </w:t>
       </w:r>
       <w:bookmarkEnd w:id="1"/>
+      <w:r>
+        <w:t>PHP</w:t>
+      </w:r>
     </w:p>
     <w:p>
       <w:pPr>
@@ -28,9 +31,28 @@
       </w:pPr>
       <w:bookmarkStart w:id="2" w:name="_Toc2018128"/>
       <w:r>
-        <w:t>5.1.1 Curso gratuito 1 sobre el tipo de tecnología en general</w:t>
+        <w:t xml:space="preserve">5.1.1 </w:t>
       </w:r>
       <w:bookmarkEnd w:id="2"/>
+      <w:r>
+        <w:t xml:space="preserve">Para </w:t>
+      </w:r>
+      <w:proofErr w:type="gramStart"/>
+      <w:r>
+        <w:t>comenzar</w:t>
+      </w:r>
+      <w:proofErr w:type="gramEnd"/>
+      <w:r>
+        <w:t xml:space="preserve"> comprender esta tecnología, evidentemente necesitamos tener una base muy sólida y creemos que el mejor curso para ello es el de código facilito que es una plataforma de e-learning muy establecida que tiene más de un millón de estudiantes y es considerada como una de las mejores para empezar, siendo el curso que hemos elegido el de PHP básico de una duración de cinco horas en el que daremos los primeros pasos. URL del curso: </w:t>
+      </w:r>
+      <w:hyperlink r:id="rId4" w:history="1">
+        <w:r>
+          <w:rPr>
+            <w:rStyle w:val="Hipervnculo"/>
+          </w:rPr>
+          <w:t>https://codigofacilito.com/cursos/php7</w:t>
+        </w:r>
+      </w:hyperlink>
     </w:p>
     <w:p>
       <w:pPr>
@@ -38,9 +60,39 @@
       </w:pPr>
       <w:bookmarkStart w:id="3" w:name="_Toc2018129"/>
       <w:r>
-        <w:t>5.1.2 Curso gratuito 2 sobre el tipo de tecnología en general</w:t>
+        <w:t xml:space="preserve">5.1.2 </w:t>
       </w:r>
       <w:bookmarkEnd w:id="3"/>
+      <w:r>
+        <w:t>Como segundo curso hemos decidido u</w:t>
+      </w:r>
+      <w:r>
+        <w:t xml:space="preserve">tilizar uno disponible en </w:t>
+      </w:r>
+      <w:proofErr w:type="spellStart"/>
+      <w:r>
+        <w:t>Linkedin</w:t>
+      </w:r>
+      <w:proofErr w:type="spellEnd"/>
+      <w:r>
+        <w:t xml:space="preserve">, </w:t>
+      </w:r>
+      <w:proofErr w:type="gramStart"/>
+      <w:r>
+        <w:t>que</w:t>
+      </w:r>
+      <w:proofErr w:type="gramEnd"/>
+      <w:r>
+        <w:t xml:space="preserve"> aunque sea de pago el primer mes es gratis con lo que el curso se puede acabar con tiempo de sobra, este curso se adentra en más detalles de PHP y además nos hace una introducción a su interacción con MySQL, la cual es básica para el desarrollo con PHP. Este curso tiene una duración de más de 5 horas y es de una fuente muy fiable con lo cual sabemos que el resultado será satisfactorio. URL del curso: </w:t>
+      </w:r>
+      <w:hyperlink r:id="rId5" w:history="1">
+        <w:r>
+          <w:rPr>
+            <w:rStyle w:val="Hipervnculo"/>
+          </w:rPr>
+          <w:t>https://www.linkedin.com/learning/php-with-mysql-essential-training-1-the-basics?trk=aff_src.aff-lilpar_c.partners_pkw.1238999_net.mediapartner_plc.Digital%20Defynd_pcrid.449670_learning&amp;veh=aff_src.aff-lilpar_c.partners_pkw.1238999_net.mediapartner_plc.Digital%20Defynd_pcrid.449670_learning&amp;irgwc=1</w:t>
+        </w:r>
+      </w:hyperlink>
     </w:p>
     <w:p>
       <w:pPr>
@@ -48,16 +100,50 @@
       </w:pPr>
       <w:bookmarkStart w:id="4" w:name="_Toc2018130"/>
       <w:r>
-        <w:t>5.1.n Curso gratuito n sobre el tipo de tecnología en general</w:t>
+        <w:t>5.1.</w:t>
+      </w:r>
+      <w:r>
+        <w:t>3</w:t>
+      </w:r>
+      <w:r>
+        <w:t xml:space="preserve"> </w:t>
       </w:r>
       <w:bookmarkEnd w:id="4"/>
+      <w:r>
+        <w:t xml:space="preserve">Como continuación tanto del curso primero como del segundo hemos encontrado en </w:t>
+      </w:r>
+      <w:proofErr w:type="spellStart"/>
+      <w:r>
+        <w:t>Edutin</w:t>
+      </w:r>
+      <w:proofErr w:type="spellEnd"/>
+      <w:r>
+        <w:t xml:space="preserve">, una web con grandes cursos y </w:t>
+      </w:r>
+      <w:proofErr w:type="gramStart"/>
+      <w:r>
+        <w:t>mejores referencia</w:t>
+      </w:r>
+      <w:proofErr w:type="gramEnd"/>
+      <w:r>
+        <w:t xml:space="preserve"> un curso de unas 30 horas que nos hará conseguir un conocimiento muy extenso tanto de PHP como de MySQL para crear contenidos webs interconectados. La URL del curso es: </w:t>
+      </w:r>
+      <w:hyperlink r:id="rId6" w:history="1">
+        <w:r>
+          <w:rPr>
+            <w:rStyle w:val="Hipervnculo"/>
+          </w:rPr>
+          <w:t>https://edutin.com/curso-de-php-y-mysql-3775</w:t>
+        </w:r>
+      </w:hyperlink>
     </w:p>
-    <w:p/>
     <w:p>
       <w:pPr>
         <w:pStyle w:val="Ttulo2"/>
       </w:pPr>
       <w:bookmarkStart w:id="5" w:name="_Toc2018131"/>
+      <w:bookmarkStart w:id="6" w:name="_GoBack"/>
+      <w:bookmarkEnd w:id="6"/>
       <w:r>
         <w:t xml:space="preserve">5.2 Cursos gratuitos </w:t>
       </w:r>
@@ -70,11 +156,11 @@
       <w:pPr>
         <w:pStyle w:val="Ttulo3"/>
       </w:pPr>
-      <w:bookmarkStart w:id="6" w:name="_Toc2018132"/>
+      <w:bookmarkStart w:id="7" w:name="_Toc2018132"/>
       <w:r>
         <w:t xml:space="preserve">5.2.1 Curso </w:t>
       </w:r>
-      <w:bookmarkEnd w:id="6"/>
+      <w:bookmarkEnd w:id="7"/>
       <w:r>
         <w:t xml:space="preserve">básico de Laravel, </w:t>
       </w:r>
@@ -135,7 +221,7 @@
       <w:r>
         <w:t>e-learning donde está el curso:</w:t>
       </w:r>
-      <w:hyperlink r:id="rId4" w:history="1">
+      <w:hyperlink r:id="rId7" w:history="1">
         <w:r>
           <w:rPr>
             <w:rStyle w:val="Hipervnculo"/>
@@ -148,11 +234,12 @@
       <w:pPr>
         <w:pStyle w:val="Ttulo3"/>
       </w:pPr>
-      <w:bookmarkStart w:id="7" w:name="_Toc2018133"/>
-      <w:r>
+      <w:bookmarkStart w:id="8" w:name="_Toc2018133"/>
+      <w:r>
+        <w:lastRenderedPageBreak/>
         <w:t xml:space="preserve">5.2.2 </w:t>
       </w:r>
-      <w:bookmarkEnd w:id="7"/>
+      <w:bookmarkEnd w:id="8"/>
       <w:r>
         <w:t xml:space="preserve">Este siguiente </w:t>
       </w:r>
@@ -195,7 +282,7 @@
       <w:r>
         <w:t xml:space="preserve">la web. URL del curso: </w:t>
       </w:r>
-      <w:hyperlink r:id="rId5" w:history="1">
+      <w:hyperlink r:id="rId8" w:history="1">
         <w:r>
           <w:rPr>
             <w:rStyle w:val="Hipervnculo"/>
@@ -208,7 +295,7 @@
       <w:pPr>
         <w:pStyle w:val="Ttulo3"/>
       </w:pPr>
-      <w:bookmarkStart w:id="8" w:name="_Toc2018134"/>
+      <w:bookmarkStart w:id="9" w:name="_Toc2018134"/>
       <w:r>
         <w:t>5.2.</w:t>
       </w:r>
@@ -218,7 +305,7 @@
       <w:r>
         <w:t xml:space="preserve"> </w:t>
       </w:r>
-      <w:bookmarkEnd w:id="8"/>
+      <w:bookmarkEnd w:id="9"/>
       <w:r>
         <w:t xml:space="preserve">El último curso que hemos decidido incluir es de la web </w:t>
       </w:r>
@@ -230,7 +317,7 @@
       <w:r>
         <w:t xml:space="preserve"> que es muy conocida y tiene gran reputación por sus cursos de todo tipo de lenguajes de programación. Siendo este curso especialmente interesante porque es muy detallado durando más de 7 horas y que por un módico precio una vez acabado el curso se puede ir a cursos aún más especializados lo cual es ideal con una tecnología de este tipo. URL del curso: </w:t>
       </w:r>
-      <w:hyperlink r:id="rId6" w:history="1">
+      <w:hyperlink r:id="rId9" w:history="1">
         <w:r>
           <w:rPr>
             <w:rStyle w:val="Hipervnculo"/>
@@ -246,7 +333,7 @@
           <w:u w:val="single"/>
         </w:rPr>
       </w:pPr>
-      <w:bookmarkStart w:id="9" w:name="_Toc2018135"/>
+      <w:bookmarkStart w:id="10" w:name="_Toc2018135"/>
       <w:r>
         <w:t xml:space="preserve">5.3 Cursos gratuitos </w:t>
       </w:r>
@@ -256,7 +343,7 @@
       <w:r>
         <w:t xml:space="preserve"> </w:t>
       </w:r>
-      <w:bookmarkEnd w:id="9"/>
+      <w:bookmarkEnd w:id="10"/>
       <w:r>
         <w:t>Yii</w:t>
       </w:r>
@@ -268,11 +355,11 @@
       <w:pPr>
         <w:pStyle w:val="Ttulo3"/>
       </w:pPr>
-      <w:bookmarkStart w:id="10" w:name="_Toc2018136"/>
+      <w:bookmarkStart w:id="11" w:name="_Toc2018136"/>
       <w:r>
         <w:t xml:space="preserve">5.3.1 </w:t>
       </w:r>
-      <w:bookmarkEnd w:id="10"/>
+      <w:bookmarkEnd w:id="11"/>
       <w:r>
         <w:t xml:space="preserve">Este primer curso nos servirá para dar los primeros pasos necesarios para entender Yii2 y aunque sea muy simple será básico para tener una base sólida además de que está escrito por un programador de Microsoft </w:t>
       </w:r>
@@ -289,7 +376,7 @@
       <w:r>
         <w:t xml:space="preserve"> haciéndolo esencial para nuestro comienzo, aunque sea de muy corta duración. URL del curso:</w:t>
       </w:r>
-      <w:hyperlink r:id="rId7" w:history="1">
+      <w:hyperlink r:id="rId10" w:history="1">
         <w:r>
           <w:rPr>
             <w:rStyle w:val="Hipervnculo"/>
@@ -298,21 +385,19 @@
         </w:r>
       </w:hyperlink>
     </w:p>
-    <w:p/>
     <w:p>
       <w:pPr>
         <w:pStyle w:val="Ttulo3"/>
       </w:pPr>
-      <w:bookmarkStart w:id="11" w:name="_Toc2018137"/>
-      <w:r>
-        <w:lastRenderedPageBreak/>
+      <w:bookmarkStart w:id="12" w:name="_Toc2018137"/>
+      <w:r>
         <w:t xml:space="preserve">5.3.2 </w:t>
       </w:r>
-      <w:bookmarkEnd w:id="11"/>
+      <w:bookmarkEnd w:id="12"/>
       <w:r>
         <w:t xml:space="preserve">El siguiente curso lo podríamos considerar como un paso adelante después del curso anterior ampliando de forma significativa el tipo de información proporcionada durando el curso unas tres horas y media, aparte de estos datos también es muy importante que este curso está llevado a cabo por la web, Comunidad de Programadores, que es muy conocida por sus cursos profesionales y su gran interacción entre participantes de la comunidad lo cual es muy útil en nuestro caso debido a que son tecnologías de rápida evolución. URL del curso: </w:t>
       </w:r>
-      <w:hyperlink r:id="rId8" w:history="1">
+      <w:hyperlink r:id="rId11" w:history="1">
         <w:r>
           <w:rPr>
             <w:rStyle w:val="Hipervnculo"/>
@@ -325,7 +410,7 @@
       <w:pPr>
         <w:pStyle w:val="Ttulo3"/>
       </w:pPr>
-      <w:bookmarkStart w:id="12" w:name="_Toc2018138"/>
+      <w:bookmarkStart w:id="13" w:name="_Toc2018138"/>
       <w:r>
         <w:t>5.3.</w:t>
       </w:r>
@@ -335,14 +420,14 @@
       <w:r>
         <w:t xml:space="preserve"> </w:t>
       </w:r>
-      <w:bookmarkEnd w:id="12"/>
+      <w:bookmarkEnd w:id="13"/>
       <w:r>
         <w:t>En este último curso el cual está en inglés, será muy importante para perfeccionar y profesionalizar lo que hemos aprendido y lo que vamos a aprender en este curso, este curso está enfocado a profesionales y busca el perfeccionamiento y el desarrollo de las técnicas personales en base a Yii2</w:t>
       </w:r>
       <w:r>
         <w:t xml:space="preserve"> siendo un curso de 3 horas, que aunque sea de pago se puede realizar fácilmente en el tiempo de prueba gratis que se da para nuevos alumnos: </w:t>
       </w:r>
-      <w:hyperlink r:id="rId9" w:history="1">
+      <w:hyperlink r:id="rId12" w:history="1">
         <w:r>
           <w:rPr>
             <w:rStyle w:val="Hipervnculo"/>
@@ -351,10 +436,7 @@
         </w:r>
       </w:hyperlink>
     </w:p>
-    <w:p>
-      <w:bookmarkStart w:id="13" w:name="_GoBack"/>
-      <w:bookmarkEnd w:id="13"/>
-    </w:p>
+    <w:p/>
     <w:p/>
     <w:p/>
     <w:sectPr>

</xml_diff>

<commit_message>
version final punto 5
</commit_message>
<xml_diff>
--- a/Punto5_I.garrido.docx
+++ b/Punto5_I.garrido.docx
@@ -6,9 +6,17 @@
       <w:pPr>
         <w:pStyle w:val="Ttulo1"/>
       </w:pPr>
-      <w:bookmarkStart w:id="0" w:name="_Toc2018126"/>
+      <w:bookmarkStart w:id="0" w:name="_Toc2018100"/>
+      <w:bookmarkStart w:id="1" w:name="_GoBack"/>
+      <w:bookmarkEnd w:id="1"/>
       <w:r>
-        <w:t>5. Fuentes de información (cursos gratuitos)</w:t>
+        <w:t xml:space="preserve">5. </w:t>
+      </w:r>
+      <w:r>
+        <w:t>Fuentes de información</w:t>
+      </w:r>
+      <w:r>
+        <w:t xml:space="preserve"> (cursos gratuitos)</w:t>
       </w:r>
       <w:bookmarkEnd w:id="0"/>
     </w:p>
@@ -16,142 +24,2744 @@
       <w:pPr>
         <w:pStyle w:val="Ttulo2"/>
       </w:pPr>
-      <w:bookmarkStart w:id="1" w:name="_Toc2018127"/>
+      <w:bookmarkStart w:id="2" w:name="_Toc2018101"/>
       <w:r>
-        <w:t>5.1 Cursos gratuitos sobre el tipo de tecnología en general</w:t>
+        <w:t>5.</w:t>
       </w:r>
-      <w:bookmarkEnd w:id="1"/>
-    </w:p>
-    <w:p>
-      <w:pPr>
-        <w:pStyle w:val="Ttulo3"/>
-      </w:pPr>
-      <w:bookmarkStart w:id="2" w:name="_Toc2018128"/>
       <w:r>
-        <w:t>5.1.1 Curso gratuito 1 sobre el tipo de tecnología en general</w:t>
+        <w:t xml:space="preserve">1 </w:t>
       </w:r>
       <w:bookmarkEnd w:id="2"/>
-    </w:p>
-    <w:p>
-      <w:pPr>
-        <w:pStyle w:val="Ttulo3"/>
-      </w:pPr>
-      <w:bookmarkStart w:id="3" w:name="_Toc2018129"/>
       <w:r>
-        <w:t>5.1.2 Curso gratuito 2 sobre el tipo de tecnología en general</w:t>
-      </w:r>
-      <w:bookmarkEnd w:id="3"/>
-    </w:p>
-    <w:p>
-      <w:pPr>
-        <w:pStyle w:val="Ttulo3"/>
-      </w:pPr>
-      <w:bookmarkStart w:id="4" w:name="_Toc2018130"/>
-      <w:r>
-        <w:t>5.1.n Curso gratuito n sobre el tipo de tecnología en general</w:t>
-      </w:r>
-      <w:bookmarkEnd w:id="4"/>
-    </w:p>
-    <w:p/>
-    <w:p>
-      <w:pPr>
-        <w:pStyle w:val="Ttulo2"/>
-      </w:pPr>
-      <w:bookmarkStart w:id="5" w:name="_Toc2018131"/>
-      <w:r>
-        <w:t xml:space="preserve">5.2 Cursos gratuitos sobre la tecnología específica </w:t>
-      </w:r>
-      <w:bookmarkEnd w:id="5"/>
-      <w:r>
-        <w:t>Laravel</w:t>
+        <w:t>Cursos gratuitos sobre PHP</w:t>
       </w:r>
     </w:p>
     <w:p>
       <w:pPr>
         <w:pStyle w:val="Ttulo3"/>
       </w:pPr>
-      <w:bookmarkStart w:id="6" w:name="_Toc2018132"/>
+      <w:bookmarkStart w:id="3" w:name="_Toc2018102"/>
       <w:r>
-        <w:t>5.2.1 Curso gratuito 1 sobre la tecnología específica A</w:t>
+        <w:t xml:space="preserve">5.1.1 Curso gratis 1 sobre </w:t>
       </w:r>
-      <w:bookmarkEnd w:id="6"/>
+      <w:bookmarkEnd w:id="3"/>
+      <w:r>
+        <w:t>PHP</w:t>
+      </w:r>
+    </w:p>
+    <w:tbl>
+      <w:tblPr>
+        <w:tblStyle w:val="Tablaconcuadrcula"/>
+        <w:tblW w:w="9425" w:type="dxa"/>
+        <w:tblInd w:w="-5" w:type="dxa"/>
+        <w:tblLook w:val="04A0" w:firstRow="1" w:lastRow="0" w:firstColumn="1" w:lastColumn="0" w:noHBand="0" w:noVBand="1"/>
+      </w:tblPr>
+      <w:tblGrid>
+        <w:gridCol w:w="2092"/>
+        <w:gridCol w:w="6923"/>
+        <w:gridCol w:w="410"/>
+      </w:tblGrid>
+      <w:tr>
+        <w:trPr>
+          <w:trHeight w:val="575"/>
+        </w:trPr>
+        <w:tc>
+          <w:tcPr>
+            <w:tcW w:w="2092" w:type="dxa"/>
+            <w:tcBorders>
+              <w:top w:val="single" w:sz="4" w:space="0" w:color="FFFFFF" w:themeColor="background1"/>
+              <w:left w:val="single" w:sz="4" w:space="0" w:color="FFFFFF" w:themeColor="background1"/>
+              <w:bottom w:val="single" w:sz="24" w:space="0" w:color="FFFFFF" w:themeColor="background1"/>
+              <w:right w:val="single" w:sz="12" w:space="0" w:color="1F3864" w:themeColor="accent1" w:themeShade="80"/>
+            </w:tcBorders>
+          </w:tcPr>
+          <w:p>
+            <w:pPr>
+              <w:jc w:val="right"/>
+              <w:rPr>
+                <w:rFonts w:asciiTheme="minorHAnsi" w:hAnsiTheme="minorHAnsi" w:cstheme="minorHAnsi"/>
+                <w:b/>
+                <w:lang w:val="en-US"/>
+              </w:rPr>
+            </w:pPr>
+            <w:proofErr w:type="spellStart"/>
+            <w:r>
+              <w:rPr>
+                <w:rFonts w:asciiTheme="minorHAnsi" w:hAnsiTheme="minorHAnsi" w:cstheme="minorHAnsi"/>
+                <w:b/>
+                <w:sz w:val="24"/>
+                <w:lang w:val="en-US"/>
+              </w:rPr>
+              <w:t>Título</w:t>
+            </w:r>
+            <w:proofErr w:type="spellEnd"/>
+          </w:p>
+        </w:tc>
+        <w:tc>
+          <w:tcPr>
+            <w:tcW w:w="6923" w:type="dxa"/>
+            <w:tcBorders>
+              <w:top w:val="single" w:sz="4" w:space="0" w:color="FFFFFF" w:themeColor="background1"/>
+              <w:left w:val="single" w:sz="12" w:space="0" w:color="1F3864" w:themeColor="accent1" w:themeShade="80"/>
+              <w:bottom w:val="single" w:sz="24" w:space="0" w:color="FFFFFF" w:themeColor="background1"/>
+              <w:right w:val="single" w:sz="4" w:space="0" w:color="FFFFFF" w:themeColor="background1"/>
+            </w:tcBorders>
+          </w:tcPr>
+          <w:p>
+            <w:pPr>
+              <w:pStyle w:val="Ttulo3"/>
+              <w:shd w:val="clear" w:color="auto" w:fill="FFFFFF"/>
+              <w:spacing w:before="0" w:after="75"/>
+              <w:outlineLvl w:val="2"/>
+              <w:rPr>
+                <w:rFonts w:ascii="Verdana" w:hAnsi="Verdana" w:cs="Times New Roman"/>
+                <w:b/>
+                <w:color w:val="000000"/>
+                <w:sz w:val="23"/>
+                <w:szCs w:val="23"/>
+              </w:rPr>
+            </w:pPr>
+            <w:r>
+              <w:rPr>
+                <w:rFonts w:ascii="Verdana" w:hAnsi="Verdana"/>
+                <w:b/>
+                <w:color w:val="000000"/>
+                <w:sz w:val="23"/>
+                <w:szCs w:val="23"/>
+              </w:rPr>
+              <w:t>Curso Básico de PHP gratis</w:t>
+            </w:r>
+          </w:p>
+        </w:tc>
+        <w:tc>
+          <w:tcPr>
+            <w:tcW w:w="410" w:type="dxa"/>
+            <w:vMerge w:val="restart"/>
+            <w:tcBorders>
+              <w:top w:val="single" w:sz="4" w:space="0" w:color="FFFFFF" w:themeColor="background1"/>
+              <w:left w:val="single" w:sz="4" w:space="0" w:color="FFFFFF" w:themeColor="background1"/>
+              <w:right w:val="single" w:sz="4" w:space="0" w:color="FFFFFF" w:themeColor="background1"/>
+            </w:tcBorders>
+          </w:tcPr>
+          <w:p>
+            <w:pPr>
+              <w:pStyle w:val="Ttulo3"/>
+              <w:shd w:val="clear" w:color="auto" w:fill="FFFFFF"/>
+              <w:spacing w:before="0" w:after="75"/>
+              <w:jc w:val="center"/>
+              <w:outlineLvl w:val="2"/>
+            </w:pPr>
+          </w:p>
+          <w:p>
+            <w:pPr>
+              <w:pStyle w:val="Ttulo3"/>
+              <w:shd w:val="clear" w:color="auto" w:fill="FFFFFF"/>
+              <w:spacing w:before="0" w:after="75"/>
+              <w:jc w:val="center"/>
+              <w:outlineLvl w:val="2"/>
+            </w:pPr>
+          </w:p>
+        </w:tc>
+      </w:tr>
+      <w:tr>
+        <w:trPr>
+          <w:trHeight w:val="1205"/>
+        </w:trPr>
+        <w:tc>
+          <w:tcPr>
+            <w:tcW w:w="2092" w:type="dxa"/>
+            <w:tcBorders>
+              <w:top w:val="single" w:sz="24" w:space="0" w:color="FFFFFF" w:themeColor="background1"/>
+              <w:left w:val="single" w:sz="4" w:space="0" w:color="FFFFFF" w:themeColor="background1"/>
+              <w:bottom w:val="single" w:sz="24" w:space="0" w:color="FFFFFF" w:themeColor="background1"/>
+              <w:right w:val="single" w:sz="12" w:space="0" w:color="1F3864" w:themeColor="accent1" w:themeShade="80"/>
+            </w:tcBorders>
+          </w:tcPr>
+          <w:p>
+            <w:pPr>
+              <w:jc w:val="right"/>
+              <w:rPr>
+                <w:rFonts w:asciiTheme="minorHAnsi" w:hAnsiTheme="minorHAnsi" w:cstheme="minorHAnsi"/>
+                <w:b/>
+                <w:lang w:val="en-US"/>
+              </w:rPr>
+            </w:pPr>
+            <w:proofErr w:type="spellStart"/>
+            <w:r>
+              <w:rPr>
+                <w:rFonts w:asciiTheme="minorHAnsi" w:hAnsiTheme="minorHAnsi" w:cstheme="minorHAnsi"/>
+                <w:b/>
+                <w:sz w:val="24"/>
+                <w:lang w:val="en-US"/>
+              </w:rPr>
+              <w:t>Resumen</w:t>
+            </w:r>
+            <w:proofErr w:type="spellEnd"/>
+          </w:p>
+        </w:tc>
+        <w:tc>
+          <w:tcPr>
+            <w:tcW w:w="6923" w:type="dxa"/>
+            <w:tcBorders>
+              <w:top w:val="single" w:sz="24" w:space="0" w:color="FFFFFF" w:themeColor="background1"/>
+              <w:left w:val="single" w:sz="12" w:space="0" w:color="1F3864" w:themeColor="accent1" w:themeShade="80"/>
+              <w:bottom w:val="single" w:sz="24" w:space="0" w:color="FFFFFF" w:themeColor="background1"/>
+              <w:right w:val="single" w:sz="4" w:space="0" w:color="FFFFFF" w:themeColor="background1"/>
+            </w:tcBorders>
+          </w:tcPr>
+          <w:p>
+            <w:pPr>
+              <w:pStyle w:val="Poromisin"/>
+              <w:spacing w:after="160" w:line="256" w:lineRule="auto"/>
+              <w:ind w:right="522"/>
+              <w:jc w:val="both"/>
+              <w:rPr>
+                <w:rFonts w:asciiTheme="minorHAnsi" w:eastAsia="Arial" w:hAnsiTheme="minorHAnsi" w:cstheme="minorHAnsi"/>
+                <w:sz w:val="24"/>
+                <w:szCs w:val="24"/>
+              </w:rPr>
+            </w:pPr>
+            <w:r>
+              <w:rPr>
+                <w:rFonts w:asciiTheme="minorHAnsi" w:hAnsiTheme="minorHAnsi" w:cstheme="minorHAnsi"/>
+                <w:sz w:val="24"/>
+                <w:szCs w:val="24"/>
+              </w:rPr>
+              <w:t>Para comenzar a comprender esta tecnología, evidentemente necesitamos tener una base muy sólida y creemos que el mejor curso para ello es el de código facilito que es una plataforma de e-learning muy establecida que tiene más de un millón de estudiantes y es considerada como una de las mejores para empezar, siendo el curso que hemos elegido el de PHP básico de una duración de cinco horas en el que daremos los primeros pasos</w:t>
+            </w:r>
+            <w:r>
+              <w:rPr>
+                <w:sz w:val="24"/>
+                <w:szCs w:val="24"/>
+              </w:rPr>
+              <w:t>.</w:t>
+            </w:r>
+          </w:p>
+        </w:tc>
+        <w:tc>
+          <w:tcPr>
+            <w:tcW w:w="410" w:type="dxa"/>
+            <w:vMerge/>
+            <w:tcBorders>
+              <w:left w:val="single" w:sz="4" w:space="0" w:color="FFFFFF" w:themeColor="background1"/>
+              <w:right w:val="single" w:sz="4" w:space="0" w:color="FFFFFF" w:themeColor="background1"/>
+            </w:tcBorders>
+          </w:tcPr>
+          <w:p>
+            <w:pPr>
+              <w:pStyle w:val="Poromisin"/>
+              <w:spacing w:after="160" w:line="256" w:lineRule="auto"/>
+              <w:ind w:right="522"/>
+              <w:jc w:val="both"/>
+              <w:rPr>
+                <w:rFonts w:asciiTheme="minorHAnsi" w:eastAsia="Arial" w:hAnsiTheme="minorHAnsi" w:cstheme="minorHAnsi"/>
+                <w:sz w:val="24"/>
+                <w:szCs w:val="24"/>
+              </w:rPr>
+            </w:pPr>
+          </w:p>
+        </w:tc>
+      </w:tr>
+      <w:tr>
+        <w:trPr>
+          <w:trHeight w:val="248"/>
+        </w:trPr>
+        <w:tc>
+          <w:tcPr>
+            <w:tcW w:w="2092" w:type="dxa"/>
+            <w:tcBorders>
+              <w:top w:val="single" w:sz="24" w:space="0" w:color="FFFFFF" w:themeColor="background1"/>
+              <w:left w:val="single" w:sz="4" w:space="0" w:color="FFFFFF" w:themeColor="background1"/>
+              <w:bottom w:val="single" w:sz="24" w:space="0" w:color="FFFFFF" w:themeColor="background1"/>
+              <w:right w:val="single" w:sz="12" w:space="0" w:color="1F3864" w:themeColor="accent1" w:themeShade="80"/>
+            </w:tcBorders>
+          </w:tcPr>
+          <w:p>
+            <w:pPr>
+              <w:jc w:val="right"/>
+              <w:rPr>
+                <w:rFonts w:asciiTheme="minorHAnsi" w:hAnsiTheme="minorHAnsi" w:cstheme="minorHAnsi"/>
+                <w:b/>
+              </w:rPr>
+            </w:pPr>
+            <w:r>
+              <w:rPr>
+                <w:rFonts w:asciiTheme="minorHAnsi" w:hAnsiTheme="minorHAnsi" w:cstheme="minorHAnsi"/>
+                <w:b/>
+                <w:sz w:val="24"/>
+              </w:rPr>
+              <w:t>URL</w:t>
+            </w:r>
+            <w:r>
+              <w:rPr>
+                <w:rFonts w:asciiTheme="minorHAnsi" w:hAnsiTheme="minorHAnsi" w:cstheme="minorHAnsi"/>
+                <w:b/>
+                <w:sz w:val="24"/>
+              </w:rPr>
+              <w:t xml:space="preserve"> </w:t>
+            </w:r>
+          </w:p>
+        </w:tc>
+        <w:tc>
+          <w:tcPr>
+            <w:tcW w:w="6923" w:type="dxa"/>
+            <w:tcBorders>
+              <w:top w:val="single" w:sz="24" w:space="0" w:color="FFFFFF" w:themeColor="background1"/>
+              <w:left w:val="single" w:sz="12" w:space="0" w:color="1F3864" w:themeColor="accent1" w:themeShade="80"/>
+              <w:bottom w:val="single" w:sz="24" w:space="0" w:color="FFFFFF" w:themeColor="background1"/>
+              <w:right w:val="single" w:sz="4" w:space="0" w:color="FFFFFF" w:themeColor="background1"/>
+            </w:tcBorders>
+          </w:tcPr>
+          <w:p>
+            <w:pPr>
+              <w:rPr>
+                <w:rFonts w:asciiTheme="minorHAnsi" w:hAnsiTheme="minorHAnsi" w:cstheme="minorHAnsi"/>
+              </w:rPr>
+            </w:pPr>
+            <w:hyperlink r:id="rId4" w:history="1">
+              <w:r>
+                <w:rPr>
+                  <w:rStyle w:val="Hipervnculo"/>
+                  <w:rFonts w:asciiTheme="minorHAnsi" w:hAnsiTheme="minorHAnsi" w:cstheme="minorHAnsi"/>
+                </w:rPr>
+                <w:t>Pulsa aquí</w:t>
+              </w:r>
+            </w:hyperlink>
+          </w:p>
+        </w:tc>
+        <w:tc>
+          <w:tcPr>
+            <w:tcW w:w="410" w:type="dxa"/>
+            <w:vMerge/>
+            <w:tcBorders>
+              <w:left w:val="single" w:sz="4" w:space="0" w:color="FFFFFF" w:themeColor="background1"/>
+              <w:right w:val="single" w:sz="4" w:space="0" w:color="FFFFFF" w:themeColor="background1"/>
+            </w:tcBorders>
+          </w:tcPr>
+          <w:p>
+            <w:pPr>
+              <w:rPr>
+                <w:rStyle w:val="Hipervnculo"/>
+                <w:rFonts w:asciiTheme="minorHAnsi" w:hAnsiTheme="minorHAnsi" w:cstheme="minorHAnsi"/>
+              </w:rPr>
+            </w:pPr>
+          </w:p>
+        </w:tc>
+      </w:tr>
+    </w:tbl>
+    <w:p>
+      <w:pPr>
+        <w:rPr>
+          <w:rStyle w:val="Hipervnculo"/>
+        </w:rPr>
+      </w:pPr>
     </w:p>
     <w:p>
       <w:pPr>
         <w:pStyle w:val="Ttulo3"/>
       </w:pPr>
-      <w:bookmarkStart w:id="7" w:name="_Toc2018133"/>
+      <w:bookmarkStart w:id="4" w:name="_Toc2018103"/>
       <w:r>
-        <w:t>5.2.2 Curso gratuito 2 sobre la tecnología específica A</w:t>
+        <w:t xml:space="preserve">5.1.2 Curso gratis 2 sobre </w:t>
       </w:r>
-      <w:bookmarkEnd w:id="7"/>
+      <w:bookmarkEnd w:id="4"/>
+      <w:r>
+        <w:t>PHP</w:t>
+      </w:r>
+    </w:p>
+    <w:tbl>
+      <w:tblPr>
+        <w:tblStyle w:val="Tablaconcuadrcula"/>
+        <w:tblW w:w="9924" w:type="dxa"/>
+        <w:tblInd w:w="-611" w:type="dxa"/>
+        <w:tblLook w:val="04A0" w:firstRow="1" w:lastRow="0" w:firstColumn="1" w:lastColumn="0" w:noHBand="0" w:noVBand="1"/>
+      </w:tblPr>
+      <w:tblGrid>
+        <w:gridCol w:w="2220"/>
+        <w:gridCol w:w="7170"/>
+        <w:gridCol w:w="534"/>
+      </w:tblGrid>
+      <w:tr>
+        <w:trPr>
+          <w:trHeight w:val="523"/>
+        </w:trPr>
+        <w:tc>
+          <w:tcPr>
+            <w:tcW w:w="2220" w:type="dxa"/>
+            <w:tcBorders>
+              <w:top w:val="single" w:sz="4" w:space="0" w:color="FFFFFF" w:themeColor="background1"/>
+              <w:left w:val="single" w:sz="4" w:space="0" w:color="FFFFFF" w:themeColor="background1"/>
+              <w:bottom w:val="single" w:sz="24" w:space="0" w:color="FFFFFF" w:themeColor="background1"/>
+              <w:right w:val="single" w:sz="12" w:space="0" w:color="1F3864" w:themeColor="accent1" w:themeShade="80"/>
+            </w:tcBorders>
+          </w:tcPr>
+          <w:p>
+            <w:pPr>
+              <w:jc w:val="right"/>
+              <w:rPr>
+                <w:rFonts w:asciiTheme="minorHAnsi" w:hAnsiTheme="minorHAnsi" w:cstheme="minorHAnsi"/>
+                <w:b/>
+                <w:lang w:val="en-US"/>
+              </w:rPr>
+            </w:pPr>
+            <w:proofErr w:type="spellStart"/>
+            <w:r>
+              <w:rPr>
+                <w:rFonts w:asciiTheme="minorHAnsi" w:hAnsiTheme="minorHAnsi" w:cstheme="minorHAnsi"/>
+                <w:b/>
+                <w:sz w:val="24"/>
+                <w:lang w:val="en-US"/>
+              </w:rPr>
+              <w:t>Título</w:t>
+            </w:r>
+            <w:proofErr w:type="spellEnd"/>
+          </w:p>
+        </w:tc>
+        <w:tc>
+          <w:tcPr>
+            <w:tcW w:w="7704" w:type="dxa"/>
+            <w:gridSpan w:val="2"/>
+            <w:tcBorders>
+              <w:top w:val="single" w:sz="4" w:space="0" w:color="FFFFFF" w:themeColor="background1"/>
+              <w:left w:val="single" w:sz="12" w:space="0" w:color="1F3864" w:themeColor="accent1" w:themeShade="80"/>
+              <w:bottom w:val="single" w:sz="24" w:space="0" w:color="FFFFFF" w:themeColor="background1"/>
+              <w:right w:val="single" w:sz="4" w:space="0" w:color="FFFFFF" w:themeColor="background1"/>
+            </w:tcBorders>
+          </w:tcPr>
+          <w:p>
+            <w:pPr>
+              <w:pStyle w:val="Ttulo1"/>
+              <w:spacing w:before="0" w:after="0" w:line="390" w:lineRule="atLeast"/>
+              <w:textAlignment w:val="baseline"/>
+              <w:outlineLvl w:val="0"/>
+              <w:rPr>
+                <w:rFonts w:ascii="Verdana" w:hAnsi="Verdana" w:cs="Segoe UI"/>
+                <w:sz w:val="23"/>
+                <w:szCs w:val="23"/>
+              </w:rPr>
+            </w:pPr>
+            <w:r>
+              <w:rPr>
+                <w:rFonts w:ascii="Verdana" w:hAnsi="Verdana" w:cs="Segoe UI"/>
+                <w:sz w:val="23"/>
+                <w:szCs w:val="23"/>
+              </w:rPr>
+              <w:t xml:space="preserve">PHP </w:t>
+            </w:r>
+            <w:proofErr w:type="spellStart"/>
+            <w:r>
+              <w:rPr>
+                <w:rFonts w:ascii="Verdana" w:hAnsi="Verdana" w:cs="Segoe UI"/>
+                <w:sz w:val="23"/>
+                <w:szCs w:val="23"/>
+              </w:rPr>
+              <w:t>with</w:t>
+            </w:r>
+            <w:proofErr w:type="spellEnd"/>
+            <w:r>
+              <w:rPr>
+                <w:rFonts w:ascii="Verdana" w:hAnsi="Verdana" w:cs="Segoe UI"/>
+                <w:sz w:val="23"/>
+                <w:szCs w:val="23"/>
+              </w:rPr>
+              <w:t xml:space="preserve"> MySQL </w:t>
+            </w:r>
+            <w:proofErr w:type="spellStart"/>
+            <w:r>
+              <w:rPr>
+                <w:rFonts w:ascii="Verdana" w:hAnsi="Verdana" w:cs="Segoe UI"/>
+                <w:sz w:val="23"/>
+                <w:szCs w:val="23"/>
+              </w:rPr>
+              <w:t>Essential</w:t>
+            </w:r>
+            <w:proofErr w:type="spellEnd"/>
+            <w:r>
+              <w:rPr>
+                <w:rFonts w:ascii="Verdana" w:hAnsi="Verdana" w:cs="Segoe UI"/>
+                <w:sz w:val="23"/>
+                <w:szCs w:val="23"/>
+              </w:rPr>
+              <w:t xml:space="preserve"> Training: 1 </w:t>
+            </w:r>
+            <w:proofErr w:type="spellStart"/>
+            <w:r>
+              <w:rPr>
+                <w:rFonts w:ascii="Verdana" w:hAnsi="Verdana" w:cs="Segoe UI"/>
+                <w:sz w:val="23"/>
+                <w:szCs w:val="23"/>
+              </w:rPr>
+              <w:t>The</w:t>
+            </w:r>
+            <w:proofErr w:type="spellEnd"/>
+            <w:r>
+              <w:rPr>
+                <w:rFonts w:ascii="Verdana" w:hAnsi="Verdana" w:cs="Segoe UI"/>
+                <w:sz w:val="23"/>
+                <w:szCs w:val="23"/>
+              </w:rPr>
+              <w:t xml:space="preserve"> </w:t>
+            </w:r>
+            <w:proofErr w:type="spellStart"/>
+            <w:r>
+              <w:rPr>
+                <w:rFonts w:ascii="Verdana" w:hAnsi="Verdana" w:cs="Segoe UI"/>
+                <w:sz w:val="23"/>
+                <w:szCs w:val="23"/>
+              </w:rPr>
+              <w:t>Basics</w:t>
+            </w:r>
+            <w:proofErr w:type="spellEnd"/>
+          </w:p>
+          <w:p>
+            <w:pPr>
+              <w:pStyle w:val="Ttulo3"/>
+              <w:shd w:val="clear" w:color="auto" w:fill="FFFFFF"/>
+              <w:spacing w:before="0" w:after="75"/>
+              <w:outlineLvl w:val="2"/>
+              <w:rPr>
+                <w:rFonts w:ascii="Verdana" w:hAnsi="Verdana" w:cs="Times New Roman"/>
+                <w:b/>
+                <w:color w:val="000000"/>
+                <w:sz w:val="23"/>
+                <w:szCs w:val="23"/>
+              </w:rPr>
+            </w:pPr>
+          </w:p>
+        </w:tc>
+      </w:tr>
+      <w:tr>
+        <w:trPr>
+          <w:trHeight w:val="1096"/>
+        </w:trPr>
+        <w:tc>
+          <w:tcPr>
+            <w:tcW w:w="2220" w:type="dxa"/>
+            <w:tcBorders>
+              <w:top w:val="single" w:sz="24" w:space="0" w:color="FFFFFF" w:themeColor="background1"/>
+              <w:left w:val="single" w:sz="4" w:space="0" w:color="FFFFFF" w:themeColor="background1"/>
+              <w:bottom w:val="single" w:sz="24" w:space="0" w:color="FFFFFF" w:themeColor="background1"/>
+              <w:right w:val="single" w:sz="12" w:space="0" w:color="1F3864" w:themeColor="accent1" w:themeShade="80"/>
+            </w:tcBorders>
+          </w:tcPr>
+          <w:p>
+            <w:pPr>
+              <w:jc w:val="right"/>
+              <w:rPr>
+                <w:rFonts w:asciiTheme="minorHAnsi" w:hAnsiTheme="minorHAnsi" w:cstheme="minorHAnsi"/>
+                <w:b/>
+                <w:lang w:val="en-US"/>
+              </w:rPr>
+            </w:pPr>
+            <w:proofErr w:type="spellStart"/>
+            <w:r>
+              <w:rPr>
+                <w:rFonts w:asciiTheme="minorHAnsi" w:hAnsiTheme="minorHAnsi" w:cstheme="minorHAnsi"/>
+                <w:b/>
+                <w:sz w:val="24"/>
+                <w:lang w:val="en-US"/>
+              </w:rPr>
+              <w:t>Resumen</w:t>
+            </w:r>
+            <w:proofErr w:type="spellEnd"/>
+          </w:p>
+        </w:tc>
+        <w:tc>
+          <w:tcPr>
+            <w:tcW w:w="7704" w:type="dxa"/>
+            <w:gridSpan w:val="2"/>
+            <w:tcBorders>
+              <w:top w:val="single" w:sz="24" w:space="0" w:color="FFFFFF" w:themeColor="background1"/>
+              <w:left w:val="single" w:sz="12" w:space="0" w:color="1F3864" w:themeColor="accent1" w:themeShade="80"/>
+              <w:bottom w:val="single" w:sz="24" w:space="0" w:color="FFFFFF" w:themeColor="background1"/>
+              <w:right w:val="single" w:sz="4" w:space="0" w:color="FFFFFF" w:themeColor="background1"/>
+            </w:tcBorders>
+          </w:tcPr>
+          <w:p>
+            <w:pPr>
+              <w:pStyle w:val="Poromisin"/>
+              <w:spacing w:after="160" w:line="256" w:lineRule="auto"/>
+              <w:ind w:right="522"/>
+              <w:jc w:val="both"/>
+              <w:rPr>
+                <w:rFonts w:asciiTheme="minorHAnsi" w:eastAsia="Arial" w:hAnsiTheme="minorHAnsi" w:cstheme="minorHAnsi"/>
+                <w:sz w:val="24"/>
+                <w:szCs w:val="24"/>
+              </w:rPr>
+            </w:pPr>
+            <w:r>
+              <w:rPr>
+                <w:rFonts w:asciiTheme="minorHAnsi" w:hAnsiTheme="minorHAnsi" w:cstheme="minorHAnsi"/>
+                <w:sz w:val="24"/>
+                <w:szCs w:val="24"/>
+              </w:rPr>
+              <w:t xml:space="preserve">Como segundo curso hemos decidido utilizar uno disponible en </w:t>
+            </w:r>
+            <w:proofErr w:type="spellStart"/>
+            <w:r>
+              <w:rPr>
+                <w:rFonts w:asciiTheme="minorHAnsi" w:hAnsiTheme="minorHAnsi" w:cstheme="minorHAnsi"/>
+                <w:sz w:val="24"/>
+                <w:szCs w:val="24"/>
+              </w:rPr>
+              <w:t>Linkedin</w:t>
+            </w:r>
+            <w:proofErr w:type="spellEnd"/>
+            <w:r>
+              <w:rPr>
+                <w:rFonts w:asciiTheme="minorHAnsi" w:hAnsiTheme="minorHAnsi" w:cstheme="minorHAnsi"/>
+                <w:sz w:val="24"/>
+                <w:szCs w:val="24"/>
+              </w:rPr>
+              <w:t>, que, aunque sea de pago el primer mes es gratis con lo que el curso se puede acabar con tiempo de sobra, este curso se adentra en más detalles de PHP y además nos hace una introducción a su interacción con MySQL, la cual es básica para el desarrollo con PHP. Este curso tiene una duración de más de 5 horas y es de una fuente muy fiable con lo cual sabemos que el resultado será satisfactorio</w:t>
+            </w:r>
+            <w:r>
+              <w:rPr>
+                <w:rFonts w:asciiTheme="minorHAnsi" w:hAnsiTheme="minorHAnsi" w:cstheme="minorHAnsi"/>
+                <w:sz w:val="24"/>
+                <w:szCs w:val="24"/>
+              </w:rPr>
+              <w:t>.</w:t>
+            </w:r>
+          </w:p>
+        </w:tc>
+      </w:tr>
+      <w:tr>
+        <w:trPr>
+          <w:gridAfter w:val="1"/>
+          <w:wAfter w:w="534" w:type="dxa"/>
+          <w:trHeight w:val="225"/>
+        </w:trPr>
+        <w:tc>
+          <w:tcPr>
+            <w:tcW w:w="2220" w:type="dxa"/>
+            <w:tcBorders>
+              <w:top w:val="single" w:sz="24" w:space="0" w:color="FFFFFF" w:themeColor="background1"/>
+              <w:left w:val="single" w:sz="4" w:space="0" w:color="FFFFFF" w:themeColor="background1"/>
+              <w:bottom w:val="single" w:sz="4" w:space="0" w:color="FFFFFF" w:themeColor="background1"/>
+              <w:right w:val="single" w:sz="12" w:space="0" w:color="1F3864" w:themeColor="accent1" w:themeShade="80"/>
+            </w:tcBorders>
+          </w:tcPr>
+          <w:p>
+            <w:pPr>
+              <w:jc w:val="right"/>
+              <w:rPr>
+                <w:rFonts w:asciiTheme="minorHAnsi" w:hAnsiTheme="minorHAnsi" w:cstheme="minorHAnsi"/>
+                <w:b/>
+              </w:rPr>
+            </w:pPr>
+            <w:r>
+              <w:rPr>
+                <w:rFonts w:asciiTheme="minorHAnsi" w:hAnsiTheme="minorHAnsi" w:cstheme="minorHAnsi"/>
+                <w:b/>
+                <w:sz w:val="24"/>
+              </w:rPr>
+              <w:t>URL</w:t>
+            </w:r>
+          </w:p>
+        </w:tc>
+        <w:tc>
+          <w:tcPr>
+            <w:tcW w:w="7170" w:type="dxa"/>
+            <w:tcBorders>
+              <w:top w:val="single" w:sz="24" w:space="0" w:color="FFFFFF" w:themeColor="background1"/>
+              <w:left w:val="single" w:sz="12" w:space="0" w:color="1F3864" w:themeColor="accent1" w:themeShade="80"/>
+              <w:bottom w:val="single" w:sz="4" w:space="0" w:color="FFFFFF" w:themeColor="background1"/>
+              <w:right w:val="single" w:sz="4" w:space="0" w:color="FFFFFF" w:themeColor="background1"/>
+            </w:tcBorders>
+          </w:tcPr>
+          <w:p>
+            <w:pPr>
+              <w:rPr>
+                <w:rFonts w:asciiTheme="minorHAnsi" w:hAnsiTheme="minorHAnsi" w:cstheme="minorHAnsi"/>
+              </w:rPr>
+            </w:pPr>
+            <w:hyperlink r:id="rId5" w:history="1">
+              <w:r>
+                <w:rPr>
+                  <w:rStyle w:val="Hipervnculo"/>
+                  <w:rFonts w:asciiTheme="minorHAnsi" w:hAnsiTheme="minorHAnsi" w:cstheme="minorHAnsi"/>
+                </w:rPr>
+                <w:t>Pulsa aquí</w:t>
+              </w:r>
+            </w:hyperlink>
+          </w:p>
+        </w:tc>
+      </w:tr>
+    </w:tbl>
+    <w:p>
+      <w:pPr>
+        <w:pStyle w:val="Ttulo3"/>
+      </w:pPr>
+      <w:bookmarkStart w:id="5" w:name="_Toc2018104"/>
+      <w:r>
+        <w:t xml:space="preserve">5.1.3 Curso gratis 3 sobre </w:t>
+      </w:r>
+      <w:bookmarkEnd w:id="5"/>
+      <w:r>
+        <w:t>PHP</w:t>
+      </w:r>
+    </w:p>
+    <w:p/>
+    <w:tbl>
+      <w:tblPr>
+        <w:tblStyle w:val="Tablaconcuadrcula"/>
+        <w:tblW w:w="9218" w:type="dxa"/>
+        <w:tblInd w:w="-611" w:type="dxa"/>
+        <w:tblLook w:val="04A0" w:firstRow="1" w:lastRow="0" w:firstColumn="1" w:lastColumn="0" w:noHBand="0" w:noVBand="1"/>
+      </w:tblPr>
+      <w:tblGrid>
+        <w:gridCol w:w="2139"/>
+        <w:gridCol w:w="7079"/>
+      </w:tblGrid>
+      <w:tr>
+        <w:trPr>
+          <w:trHeight w:val="879"/>
+        </w:trPr>
+        <w:tc>
+          <w:tcPr>
+            <w:tcW w:w="2139" w:type="dxa"/>
+            <w:tcBorders>
+              <w:top w:val="single" w:sz="4" w:space="0" w:color="FFFFFF" w:themeColor="background1"/>
+              <w:left w:val="single" w:sz="4" w:space="0" w:color="FFFFFF" w:themeColor="background1"/>
+              <w:bottom w:val="single" w:sz="24" w:space="0" w:color="FFFFFF" w:themeColor="background1"/>
+              <w:right w:val="single" w:sz="12" w:space="0" w:color="1F3864" w:themeColor="accent1" w:themeShade="80"/>
+            </w:tcBorders>
+          </w:tcPr>
+          <w:p>
+            <w:pPr>
+              <w:jc w:val="right"/>
+              <w:rPr>
+                <w:rFonts w:asciiTheme="minorHAnsi" w:hAnsiTheme="minorHAnsi" w:cstheme="minorHAnsi"/>
+                <w:b/>
+                <w:lang w:val="en-US"/>
+              </w:rPr>
+            </w:pPr>
+            <w:proofErr w:type="spellStart"/>
+            <w:r>
+              <w:rPr>
+                <w:rFonts w:asciiTheme="minorHAnsi" w:hAnsiTheme="minorHAnsi" w:cstheme="minorHAnsi"/>
+                <w:b/>
+                <w:sz w:val="24"/>
+                <w:lang w:val="en-US"/>
+              </w:rPr>
+              <w:t>Título</w:t>
+            </w:r>
+            <w:proofErr w:type="spellEnd"/>
+          </w:p>
+        </w:tc>
+        <w:tc>
+          <w:tcPr>
+            <w:tcW w:w="7079" w:type="dxa"/>
+            <w:tcBorders>
+              <w:top w:val="single" w:sz="4" w:space="0" w:color="FFFFFF" w:themeColor="background1"/>
+              <w:left w:val="single" w:sz="12" w:space="0" w:color="1F3864" w:themeColor="accent1" w:themeShade="80"/>
+              <w:bottom w:val="single" w:sz="24" w:space="0" w:color="FFFFFF" w:themeColor="background1"/>
+              <w:right w:val="single" w:sz="4" w:space="0" w:color="FFFFFF" w:themeColor="background1"/>
+            </w:tcBorders>
+          </w:tcPr>
+          <w:p>
+            <w:pPr>
+              <w:pStyle w:val="Ttulo3"/>
+              <w:shd w:val="clear" w:color="auto" w:fill="FFFFFF"/>
+              <w:spacing w:before="0" w:after="75"/>
+              <w:outlineLvl w:val="2"/>
+              <w:rPr>
+                <w:rFonts w:ascii="Verdana" w:hAnsi="Verdana" w:cs="Times New Roman"/>
+                <w:b/>
+                <w:color w:val="000000"/>
+                <w:sz w:val="23"/>
+                <w:szCs w:val="23"/>
+              </w:rPr>
+            </w:pPr>
+            <w:r>
+              <w:rPr>
+                <w:rFonts w:ascii="Verdana" w:hAnsi="Verdana" w:cs="Times New Roman"/>
+                <w:b/>
+                <w:color w:val="000000"/>
+                <w:sz w:val="23"/>
+                <w:szCs w:val="23"/>
+              </w:rPr>
+              <w:t>Curso de PHP y MySQL</w:t>
+            </w:r>
+          </w:p>
+        </w:tc>
+      </w:tr>
+      <w:tr>
+        <w:trPr>
+          <w:trHeight w:val="1843"/>
+        </w:trPr>
+        <w:tc>
+          <w:tcPr>
+            <w:tcW w:w="2139" w:type="dxa"/>
+            <w:tcBorders>
+              <w:top w:val="single" w:sz="24" w:space="0" w:color="FFFFFF" w:themeColor="background1"/>
+              <w:left w:val="single" w:sz="4" w:space="0" w:color="FFFFFF" w:themeColor="background1"/>
+              <w:bottom w:val="single" w:sz="24" w:space="0" w:color="FFFFFF" w:themeColor="background1"/>
+              <w:right w:val="single" w:sz="12" w:space="0" w:color="1F3864" w:themeColor="accent1" w:themeShade="80"/>
+            </w:tcBorders>
+          </w:tcPr>
+          <w:p>
+            <w:pPr>
+              <w:jc w:val="right"/>
+              <w:rPr>
+                <w:rFonts w:asciiTheme="minorHAnsi" w:hAnsiTheme="minorHAnsi" w:cstheme="minorHAnsi"/>
+                <w:b/>
+                <w:lang w:val="en-US"/>
+              </w:rPr>
+            </w:pPr>
+            <w:proofErr w:type="spellStart"/>
+            <w:r>
+              <w:rPr>
+                <w:rFonts w:asciiTheme="minorHAnsi" w:hAnsiTheme="minorHAnsi" w:cstheme="minorHAnsi"/>
+                <w:b/>
+                <w:sz w:val="24"/>
+                <w:lang w:val="en-US"/>
+              </w:rPr>
+              <w:t>Resumen</w:t>
+            </w:r>
+            <w:proofErr w:type="spellEnd"/>
+          </w:p>
+        </w:tc>
+        <w:tc>
+          <w:tcPr>
+            <w:tcW w:w="7079" w:type="dxa"/>
+            <w:tcBorders>
+              <w:top w:val="single" w:sz="24" w:space="0" w:color="FFFFFF" w:themeColor="background1"/>
+              <w:left w:val="single" w:sz="12" w:space="0" w:color="1F3864" w:themeColor="accent1" w:themeShade="80"/>
+              <w:bottom w:val="single" w:sz="24" w:space="0" w:color="FFFFFF" w:themeColor="background1"/>
+              <w:right w:val="single" w:sz="4" w:space="0" w:color="FFFFFF" w:themeColor="background1"/>
+            </w:tcBorders>
+          </w:tcPr>
+          <w:p>
+            <w:pPr>
+              <w:pStyle w:val="Poromisin"/>
+              <w:spacing w:after="160" w:line="256" w:lineRule="auto"/>
+              <w:ind w:right="522"/>
+              <w:jc w:val="both"/>
+              <w:rPr>
+                <w:rFonts w:asciiTheme="minorHAnsi" w:eastAsia="Arial" w:hAnsiTheme="minorHAnsi" w:cstheme="minorHAnsi"/>
+                <w:sz w:val="24"/>
+                <w:szCs w:val="24"/>
+              </w:rPr>
+            </w:pPr>
+            <w:r>
+              <w:rPr>
+                <w:rFonts w:asciiTheme="minorHAnsi" w:hAnsiTheme="minorHAnsi" w:cstheme="minorHAnsi"/>
+                <w:sz w:val="24"/>
+                <w:szCs w:val="24"/>
+              </w:rPr>
+              <w:t xml:space="preserve">Como continuación tanto del curso primero como del segundo hemos encontrado en </w:t>
+            </w:r>
+            <w:proofErr w:type="spellStart"/>
+            <w:r>
+              <w:rPr>
+                <w:rFonts w:asciiTheme="minorHAnsi" w:hAnsiTheme="minorHAnsi" w:cstheme="minorHAnsi"/>
+                <w:sz w:val="24"/>
+                <w:szCs w:val="24"/>
+              </w:rPr>
+              <w:t>Edutin</w:t>
+            </w:r>
+            <w:proofErr w:type="spellEnd"/>
+            <w:r>
+              <w:rPr>
+                <w:rFonts w:asciiTheme="minorHAnsi" w:hAnsiTheme="minorHAnsi" w:cstheme="minorHAnsi"/>
+                <w:sz w:val="24"/>
+                <w:szCs w:val="24"/>
+              </w:rPr>
+              <w:t>, una web con grandes cursos y mejores referencias un curso de unas 30 horas que nos hará conseguir un conocimiento muy extenso tanto de PHP como de MySQL para crear contenidos webs interconectados.</w:t>
+            </w:r>
+          </w:p>
+        </w:tc>
+      </w:tr>
+      <w:tr>
+        <w:trPr>
+          <w:trHeight w:val="379"/>
+        </w:trPr>
+        <w:tc>
+          <w:tcPr>
+            <w:tcW w:w="2139" w:type="dxa"/>
+            <w:tcBorders>
+              <w:top w:val="single" w:sz="24" w:space="0" w:color="FFFFFF" w:themeColor="background1"/>
+              <w:left w:val="single" w:sz="4" w:space="0" w:color="FFFFFF" w:themeColor="background1"/>
+              <w:bottom w:val="single" w:sz="24" w:space="0" w:color="FFFFFF" w:themeColor="background1"/>
+              <w:right w:val="single" w:sz="12" w:space="0" w:color="1F3864" w:themeColor="accent1" w:themeShade="80"/>
+            </w:tcBorders>
+          </w:tcPr>
+          <w:p>
+            <w:pPr>
+              <w:jc w:val="right"/>
+              <w:rPr>
+                <w:rFonts w:asciiTheme="minorHAnsi" w:hAnsiTheme="minorHAnsi" w:cstheme="minorHAnsi"/>
+                <w:b/>
+              </w:rPr>
+            </w:pPr>
+            <w:r>
+              <w:rPr>
+                <w:rFonts w:asciiTheme="minorHAnsi" w:hAnsiTheme="minorHAnsi" w:cstheme="minorHAnsi"/>
+                <w:b/>
+                <w:sz w:val="24"/>
+              </w:rPr>
+              <w:lastRenderedPageBreak/>
+              <w:t>URL</w:t>
+            </w:r>
+          </w:p>
+        </w:tc>
+        <w:tc>
+          <w:tcPr>
+            <w:tcW w:w="7079" w:type="dxa"/>
+            <w:tcBorders>
+              <w:top w:val="single" w:sz="24" w:space="0" w:color="FFFFFF" w:themeColor="background1"/>
+              <w:left w:val="single" w:sz="12" w:space="0" w:color="1F3864" w:themeColor="accent1" w:themeShade="80"/>
+              <w:bottom w:val="single" w:sz="24" w:space="0" w:color="FFFFFF" w:themeColor="background1"/>
+              <w:right w:val="single" w:sz="4" w:space="0" w:color="FFFFFF" w:themeColor="background1"/>
+            </w:tcBorders>
+          </w:tcPr>
+          <w:p>
+            <w:pPr>
+              <w:rPr>
+                <w:rFonts w:asciiTheme="minorHAnsi" w:hAnsiTheme="minorHAnsi" w:cstheme="minorHAnsi"/>
+              </w:rPr>
+            </w:pPr>
+            <w:hyperlink r:id="rId6" w:history="1">
+              <w:r>
+                <w:rPr>
+                  <w:rStyle w:val="Hipervnculo"/>
+                  <w:rFonts w:asciiTheme="minorHAnsi" w:hAnsiTheme="minorHAnsi" w:cstheme="minorHAnsi"/>
+                </w:rPr>
+                <w:t>Pulsa aquí</w:t>
+              </w:r>
+            </w:hyperlink>
+            <w:r>
+              <w:rPr>
+                <w:rFonts w:asciiTheme="minorHAnsi" w:hAnsiTheme="minorHAnsi" w:cstheme="minorHAnsi"/>
+              </w:rPr>
+              <w:t xml:space="preserve"> </w:t>
+            </w:r>
+          </w:p>
+        </w:tc>
+      </w:tr>
+    </w:tbl>
+    <w:p/>
+    <w:p>
+      <w:pPr>
+        <w:pStyle w:val="Ttulo2"/>
+      </w:pPr>
+      <w:bookmarkStart w:id="6" w:name="_Toc2018105"/>
+      <w:r>
+        <w:t xml:space="preserve">5.2 </w:t>
+      </w:r>
+      <w:bookmarkEnd w:id="6"/>
+      <w:r>
+        <w:t>Cursos gratuitos de Laravel</w:t>
+      </w:r>
     </w:p>
     <w:p>
       <w:pPr>
         <w:pStyle w:val="Ttulo3"/>
       </w:pPr>
-      <w:bookmarkStart w:id="8" w:name="_Toc2018134"/>
+      <w:bookmarkStart w:id="7" w:name="_Toc2018106"/>
       <w:r>
-        <w:t>5.2.n Curso gratuito n sobre la tecnología especifica A</w:t>
+        <w:t xml:space="preserve">5.2.1 Curso gratuito 1 sobre </w:t>
+      </w:r>
+      <w:bookmarkEnd w:id="7"/>
+      <w:r>
+        <w:t>Laravel</w:t>
+      </w:r>
+    </w:p>
+    <w:p>
+      <w:r>
+        <w:tab/>
+      </w:r>
+    </w:p>
+    <w:tbl>
+      <w:tblPr>
+        <w:tblStyle w:val="Tablaconcuadrcula"/>
+        <w:tblW w:w="10830" w:type="dxa"/>
+        <w:tblInd w:w="-611" w:type="dxa"/>
+        <w:tblLook w:val="04A0" w:firstRow="1" w:lastRow="0" w:firstColumn="1" w:lastColumn="0" w:noHBand="0" w:noVBand="1"/>
+      </w:tblPr>
+      <w:tblGrid>
+        <w:gridCol w:w="1958"/>
+        <w:gridCol w:w="5636"/>
+        <w:gridCol w:w="3236"/>
+      </w:tblGrid>
+      <w:tr>
+        <w:trPr>
+          <w:trHeight w:val="584"/>
+        </w:trPr>
+        <w:tc>
+          <w:tcPr>
+            <w:tcW w:w="1958" w:type="dxa"/>
+            <w:tcBorders>
+              <w:top w:val="single" w:sz="4" w:space="0" w:color="FFFFFF" w:themeColor="background1"/>
+              <w:left w:val="single" w:sz="4" w:space="0" w:color="FFFFFF" w:themeColor="background1"/>
+              <w:bottom w:val="single" w:sz="24" w:space="0" w:color="FFFFFF" w:themeColor="background1"/>
+              <w:right w:val="single" w:sz="12" w:space="0" w:color="1F3864" w:themeColor="accent1" w:themeShade="80"/>
+            </w:tcBorders>
+          </w:tcPr>
+          <w:p>
+            <w:pPr>
+              <w:jc w:val="right"/>
+              <w:rPr>
+                <w:rFonts w:asciiTheme="minorHAnsi" w:hAnsiTheme="minorHAnsi" w:cstheme="minorHAnsi"/>
+                <w:b/>
+                <w:lang w:val="en-US"/>
+              </w:rPr>
+            </w:pPr>
+            <w:proofErr w:type="spellStart"/>
+            <w:r>
+              <w:rPr>
+                <w:rFonts w:asciiTheme="minorHAnsi" w:hAnsiTheme="minorHAnsi" w:cstheme="minorHAnsi"/>
+                <w:b/>
+                <w:sz w:val="24"/>
+                <w:lang w:val="en-US"/>
+              </w:rPr>
+              <w:t>Título</w:t>
+            </w:r>
+            <w:proofErr w:type="spellEnd"/>
+          </w:p>
+        </w:tc>
+        <w:tc>
+          <w:tcPr>
+            <w:tcW w:w="5636" w:type="dxa"/>
+            <w:tcBorders>
+              <w:top w:val="single" w:sz="4" w:space="0" w:color="FFFFFF" w:themeColor="background1"/>
+              <w:left w:val="single" w:sz="12" w:space="0" w:color="1F3864" w:themeColor="accent1" w:themeShade="80"/>
+              <w:bottom w:val="single" w:sz="24" w:space="0" w:color="FFFFFF" w:themeColor="background1"/>
+              <w:right w:val="single" w:sz="4" w:space="0" w:color="FFFFFF" w:themeColor="background1"/>
+            </w:tcBorders>
+          </w:tcPr>
+          <w:p>
+            <w:pPr>
+              <w:pStyle w:val="Ttulo3"/>
+              <w:shd w:val="clear" w:color="auto" w:fill="FFFFFF"/>
+              <w:spacing w:before="0" w:after="75"/>
+              <w:outlineLvl w:val="2"/>
+              <w:rPr>
+                <w:rFonts w:ascii="Verdana" w:hAnsi="Verdana" w:cs="Times New Roman"/>
+                <w:b/>
+                <w:color w:val="000000"/>
+                <w:sz w:val="23"/>
+                <w:szCs w:val="23"/>
+              </w:rPr>
+            </w:pPr>
+            <w:r>
+              <w:rPr>
+                <w:rFonts w:ascii="Verdana" w:hAnsi="Verdana" w:cs="Times New Roman"/>
+                <w:b/>
+                <w:color w:val="000000"/>
+                <w:sz w:val="23"/>
+                <w:szCs w:val="23"/>
+              </w:rPr>
+              <w:t>Curso básico Laravel 5.2</w:t>
+            </w:r>
+          </w:p>
+        </w:tc>
+        <w:tc>
+          <w:tcPr>
+            <w:tcW w:w="3236" w:type="dxa"/>
+            <w:vMerge w:val="restart"/>
+            <w:tcBorders>
+              <w:top w:val="single" w:sz="4" w:space="0" w:color="FFFFFF" w:themeColor="background1"/>
+              <w:left w:val="single" w:sz="4" w:space="0" w:color="FFFFFF" w:themeColor="background1"/>
+              <w:right w:val="single" w:sz="4" w:space="0" w:color="FFFFFF" w:themeColor="background1"/>
+            </w:tcBorders>
+          </w:tcPr>
+          <w:p>
+            <w:pPr>
+              <w:pStyle w:val="Ttulo3"/>
+              <w:shd w:val="clear" w:color="auto" w:fill="FFFFFF"/>
+              <w:spacing w:before="0" w:after="75"/>
+              <w:outlineLvl w:val="2"/>
+              <w:rPr>
+                <w:rFonts w:ascii="Verdana" w:hAnsi="Verdana" w:cs="Times New Roman"/>
+                <w:color w:val="000000"/>
+                <w:sz w:val="23"/>
+                <w:szCs w:val="23"/>
+              </w:rPr>
+            </w:pPr>
+          </w:p>
+        </w:tc>
+      </w:tr>
+      <w:tr>
+        <w:trPr>
+          <w:trHeight w:val="1224"/>
+        </w:trPr>
+        <w:tc>
+          <w:tcPr>
+            <w:tcW w:w="1958" w:type="dxa"/>
+            <w:tcBorders>
+              <w:top w:val="single" w:sz="24" w:space="0" w:color="FFFFFF" w:themeColor="background1"/>
+              <w:left w:val="single" w:sz="4" w:space="0" w:color="FFFFFF" w:themeColor="background1"/>
+              <w:bottom w:val="single" w:sz="24" w:space="0" w:color="FFFFFF" w:themeColor="background1"/>
+              <w:right w:val="single" w:sz="12" w:space="0" w:color="1F3864" w:themeColor="accent1" w:themeShade="80"/>
+            </w:tcBorders>
+          </w:tcPr>
+          <w:p>
+            <w:pPr>
+              <w:jc w:val="right"/>
+              <w:rPr>
+                <w:rFonts w:asciiTheme="minorHAnsi" w:hAnsiTheme="minorHAnsi" w:cstheme="minorHAnsi"/>
+                <w:b/>
+                <w:lang w:val="en-US"/>
+              </w:rPr>
+            </w:pPr>
+            <w:proofErr w:type="spellStart"/>
+            <w:r>
+              <w:rPr>
+                <w:rFonts w:asciiTheme="minorHAnsi" w:hAnsiTheme="minorHAnsi" w:cstheme="minorHAnsi"/>
+                <w:b/>
+                <w:sz w:val="24"/>
+                <w:lang w:val="en-US"/>
+              </w:rPr>
+              <w:t>Resumen</w:t>
+            </w:r>
+            <w:proofErr w:type="spellEnd"/>
+          </w:p>
+        </w:tc>
+        <w:tc>
+          <w:tcPr>
+            <w:tcW w:w="5636" w:type="dxa"/>
+            <w:tcBorders>
+              <w:top w:val="single" w:sz="24" w:space="0" w:color="FFFFFF" w:themeColor="background1"/>
+              <w:left w:val="single" w:sz="12" w:space="0" w:color="1F3864" w:themeColor="accent1" w:themeShade="80"/>
+              <w:bottom w:val="single" w:sz="24" w:space="0" w:color="FFFFFF" w:themeColor="background1"/>
+              <w:right w:val="single" w:sz="4" w:space="0" w:color="FFFFFF" w:themeColor="background1"/>
+            </w:tcBorders>
+          </w:tcPr>
+          <w:p>
+            <w:pPr>
+              <w:pStyle w:val="Poromisin"/>
+              <w:spacing w:after="160" w:line="256" w:lineRule="auto"/>
+              <w:ind w:right="522"/>
+              <w:jc w:val="both"/>
+              <w:rPr>
+                <w:rFonts w:asciiTheme="minorHAnsi" w:eastAsia="Arial" w:hAnsiTheme="minorHAnsi" w:cstheme="minorHAnsi"/>
+                <w:sz w:val="24"/>
+                <w:szCs w:val="24"/>
+              </w:rPr>
+            </w:pPr>
+            <w:r>
+              <w:rPr>
+                <w:rFonts w:asciiTheme="minorHAnsi" w:hAnsiTheme="minorHAnsi" w:cstheme="minorHAnsi"/>
+                <w:sz w:val="24"/>
+                <w:szCs w:val="24"/>
+              </w:rPr>
+              <w:t xml:space="preserve">Curso básico de Laravel, para dar los primeros pasos en este </w:t>
+            </w:r>
+            <w:proofErr w:type="spellStart"/>
+            <w:proofErr w:type="gramStart"/>
+            <w:r>
+              <w:rPr>
+                <w:rFonts w:asciiTheme="minorHAnsi" w:hAnsiTheme="minorHAnsi" w:cstheme="minorHAnsi"/>
+                <w:sz w:val="24"/>
+                <w:szCs w:val="24"/>
+              </w:rPr>
+              <w:t>framework</w:t>
+            </w:r>
+            <w:proofErr w:type="spellEnd"/>
+            <w:proofErr w:type="gramEnd"/>
+            <w:r>
+              <w:rPr>
+                <w:rFonts w:asciiTheme="minorHAnsi" w:hAnsiTheme="minorHAnsi" w:cstheme="minorHAnsi"/>
+                <w:sz w:val="24"/>
+                <w:szCs w:val="24"/>
+              </w:rPr>
+              <w:t xml:space="preserve"> aunque muy completo y detallado llegando incluso a durar casi 4 horas, el cual es muy accesible por todo el mundo debido a que está público en YouTube, y podemos confiar en él porque está creado por una empresa llamada </w:t>
+            </w:r>
+            <w:proofErr w:type="spellStart"/>
+            <w:r>
+              <w:rPr>
+                <w:rFonts w:asciiTheme="minorHAnsi" w:hAnsiTheme="minorHAnsi" w:cstheme="minorHAnsi"/>
+                <w:sz w:val="24"/>
+                <w:szCs w:val="24"/>
+              </w:rPr>
+              <w:t>Elcades</w:t>
+            </w:r>
+            <w:proofErr w:type="spellEnd"/>
+            <w:r>
+              <w:rPr>
+                <w:rFonts w:asciiTheme="minorHAnsi" w:hAnsiTheme="minorHAnsi" w:cstheme="minorHAnsi"/>
+                <w:sz w:val="24"/>
+                <w:szCs w:val="24"/>
+              </w:rPr>
+              <w:t xml:space="preserve"> centrada en el desarrollo de software y que ha creado </w:t>
+            </w:r>
+            <w:proofErr w:type="spellStart"/>
+            <w:r>
+              <w:rPr>
+                <w:rFonts w:asciiTheme="minorHAnsi" w:hAnsiTheme="minorHAnsi" w:cstheme="minorHAnsi"/>
+                <w:sz w:val="24"/>
+                <w:szCs w:val="24"/>
+              </w:rPr>
+              <w:t>Developers</w:t>
+            </w:r>
+            <w:proofErr w:type="spellEnd"/>
+          </w:p>
+        </w:tc>
+        <w:tc>
+          <w:tcPr>
+            <w:tcW w:w="3236" w:type="dxa"/>
+            <w:vMerge/>
+            <w:tcBorders>
+              <w:left w:val="single" w:sz="4" w:space="0" w:color="FFFFFF" w:themeColor="background1"/>
+              <w:right w:val="single" w:sz="4" w:space="0" w:color="FFFFFF" w:themeColor="background1"/>
+            </w:tcBorders>
+          </w:tcPr>
+          <w:p>
+            <w:pPr>
+              <w:pStyle w:val="Poromisin"/>
+              <w:spacing w:after="160" w:line="256" w:lineRule="auto"/>
+              <w:ind w:right="522"/>
+              <w:jc w:val="both"/>
+              <w:rPr>
+                <w:rFonts w:asciiTheme="minorHAnsi" w:eastAsia="Arial" w:hAnsiTheme="minorHAnsi" w:cstheme="minorHAnsi"/>
+                <w:sz w:val="24"/>
+                <w:szCs w:val="24"/>
+              </w:rPr>
+            </w:pPr>
+          </w:p>
+        </w:tc>
+      </w:tr>
+      <w:tr>
+        <w:trPr>
+          <w:trHeight w:val="252"/>
+        </w:trPr>
+        <w:tc>
+          <w:tcPr>
+            <w:tcW w:w="1958" w:type="dxa"/>
+            <w:tcBorders>
+              <w:top w:val="single" w:sz="24" w:space="0" w:color="FFFFFF" w:themeColor="background1"/>
+              <w:left w:val="single" w:sz="4" w:space="0" w:color="FFFFFF" w:themeColor="background1"/>
+              <w:bottom w:val="single" w:sz="24" w:space="0" w:color="FFFFFF" w:themeColor="background1"/>
+              <w:right w:val="single" w:sz="12" w:space="0" w:color="1F3864" w:themeColor="accent1" w:themeShade="80"/>
+            </w:tcBorders>
+          </w:tcPr>
+          <w:p>
+            <w:pPr>
+              <w:jc w:val="right"/>
+              <w:rPr>
+                <w:rFonts w:asciiTheme="minorHAnsi" w:hAnsiTheme="minorHAnsi" w:cstheme="minorHAnsi"/>
+                <w:b/>
+              </w:rPr>
+            </w:pPr>
+            <w:r>
+              <w:rPr>
+                <w:rFonts w:asciiTheme="minorHAnsi" w:hAnsiTheme="minorHAnsi" w:cstheme="minorHAnsi"/>
+                <w:b/>
+                <w:sz w:val="24"/>
+              </w:rPr>
+              <w:t>URL</w:t>
+            </w:r>
+          </w:p>
+        </w:tc>
+        <w:tc>
+          <w:tcPr>
+            <w:tcW w:w="5636" w:type="dxa"/>
+            <w:tcBorders>
+              <w:top w:val="single" w:sz="24" w:space="0" w:color="FFFFFF" w:themeColor="background1"/>
+              <w:left w:val="single" w:sz="12" w:space="0" w:color="1F3864" w:themeColor="accent1" w:themeShade="80"/>
+              <w:bottom w:val="single" w:sz="24" w:space="0" w:color="FFFFFF" w:themeColor="background1"/>
+              <w:right w:val="single" w:sz="4" w:space="0" w:color="FFFFFF" w:themeColor="background1"/>
+            </w:tcBorders>
+          </w:tcPr>
+          <w:p>
+            <w:pPr>
+              <w:rPr>
+                <w:rFonts w:asciiTheme="minorHAnsi" w:hAnsiTheme="minorHAnsi" w:cstheme="minorHAnsi"/>
+              </w:rPr>
+            </w:pPr>
+            <w:hyperlink r:id="rId7" w:history="1">
+              <w:r>
+                <w:rPr>
+                  <w:rStyle w:val="Hipervnculo"/>
+                  <w:rFonts w:asciiTheme="minorHAnsi" w:hAnsiTheme="minorHAnsi" w:cstheme="minorHAnsi"/>
+                </w:rPr>
+                <w:t>Pulsa aquí</w:t>
+              </w:r>
+            </w:hyperlink>
+            <w:r>
+              <w:rPr>
+                <w:rFonts w:asciiTheme="minorHAnsi" w:hAnsiTheme="minorHAnsi" w:cstheme="minorHAnsi"/>
+              </w:rPr>
+              <w:t xml:space="preserve"> </w:t>
+            </w:r>
+          </w:p>
+        </w:tc>
+        <w:tc>
+          <w:tcPr>
+            <w:tcW w:w="3236" w:type="dxa"/>
+            <w:vMerge/>
+            <w:tcBorders>
+              <w:left w:val="single" w:sz="4" w:space="0" w:color="FFFFFF" w:themeColor="background1"/>
+              <w:right w:val="single" w:sz="4" w:space="0" w:color="FFFFFF" w:themeColor="background1"/>
+            </w:tcBorders>
+          </w:tcPr>
+          <w:p>
+            <w:pPr>
+              <w:rPr>
+                <w:rFonts w:asciiTheme="minorHAnsi" w:hAnsiTheme="minorHAnsi" w:cstheme="minorHAnsi"/>
+              </w:rPr>
+            </w:pPr>
+          </w:p>
+        </w:tc>
+      </w:tr>
+    </w:tbl>
+    <w:p/>
+    <w:p>
+      <w:pPr>
+        <w:pStyle w:val="Ttulo3"/>
+      </w:pPr>
+      <w:bookmarkStart w:id="8" w:name="_Toc2018107"/>
+      <w:r>
+        <w:t xml:space="preserve">5.2.2 </w:t>
       </w:r>
       <w:bookmarkEnd w:id="8"/>
+      <w:r>
+        <w:t>Curso gratuito 2 sobre Laravel</w:t>
+      </w:r>
+    </w:p>
+    <w:tbl>
+      <w:tblPr>
+        <w:tblStyle w:val="Tablaconcuadrcula"/>
+        <w:tblW w:w="8686" w:type="dxa"/>
+        <w:tblInd w:w="-611" w:type="dxa"/>
+        <w:tblLook w:val="04A0" w:firstRow="1" w:lastRow="0" w:firstColumn="1" w:lastColumn="0" w:noHBand="0" w:noVBand="1"/>
+      </w:tblPr>
+      <w:tblGrid>
+        <w:gridCol w:w="1647"/>
+        <w:gridCol w:w="7039"/>
+      </w:tblGrid>
+      <w:tr>
+        <w:trPr>
+          <w:trHeight w:val="565"/>
+        </w:trPr>
+        <w:tc>
+          <w:tcPr>
+            <w:tcW w:w="1647" w:type="dxa"/>
+            <w:tcBorders>
+              <w:top w:val="single" w:sz="4" w:space="0" w:color="FFFFFF" w:themeColor="background1"/>
+              <w:left w:val="single" w:sz="4" w:space="0" w:color="FFFFFF" w:themeColor="background1"/>
+              <w:bottom w:val="single" w:sz="24" w:space="0" w:color="FFFFFF" w:themeColor="background1"/>
+              <w:right w:val="single" w:sz="12" w:space="0" w:color="1F3864" w:themeColor="accent1" w:themeShade="80"/>
+            </w:tcBorders>
+          </w:tcPr>
+          <w:p>
+            <w:pPr>
+              <w:jc w:val="right"/>
+              <w:rPr>
+                <w:rFonts w:asciiTheme="minorHAnsi" w:hAnsiTheme="minorHAnsi" w:cstheme="minorHAnsi"/>
+                <w:b/>
+                <w:lang w:val="en-US"/>
+              </w:rPr>
+            </w:pPr>
+            <w:proofErr w:type="spellStart"/>
+            <w:r>
+              <w:rPr>
+                <w:rFonts w:asciiTheme="minorHAnsi" w:hAnsiTheme="minorHAnsi" w:cstheme="minorHAnsi"/>
+                <w:b/>
+                <w:sz w:val="24"/>
+                <w:lang w:val="en-US"/>
+              </w:rPr>
+              <w:t>Título</w:t>
+            </w:r>
+            <w:proofErr w:type="spellEnd"/>
+          </w:p>
+        </w:tc>
+        <w:tc>
+          <w:tcPr>
+            <w:tcW w:w="7039" w:type="dxa"/>
+            <w:tcBorders>
+              <w:top w:val="single" w:sz="4" w:space="0" w:color="FFFFFF" w:themeColor="background1"/>
+              <w:left w:val="single" w:sz="12" w:space="0" w:color="1F3864" w:themeColor="accent1" w:themeShade="80"/>
+              <w:bottom w:val="single" w:sz="24" w:space="0" w:color="FFFFFF" w:themeColor="background1"/>
+              <w:right w:val="single" w:sz="4" w:space="0" w:color="FFFFFF" w:themeColor="background1"/>
+            </w:tcBorders>
+          </w:tcPr>
+          <w:p>
+            <w:pPr>
+              <w:pStyle w:val="Ttulo3"/>
+              <w:shd w:val="clear" w:color="auto" w:fill="FFFFFF"/>
+              <w:spacing w:before="0" w:after="75"/>
+              <w:outlineLvl w:val="2"/>
+              <w:rPr>
+                <w:rFonts w:ascii="Verdana" w:hAnsi="Verdana" w:cs="Times New Roman"/>
+                <w:b/>
+                <w:color w:val="000000"/>
+                <w:sz w:val="23"/>
+                <w:szCs w:val="23"/>
+              </w:rPr>
+            </w:pPr>
+            <w:r>
+              <w:rPr>
+                <w:rFonts w:ascii="Verdana" w:hAnsi="Verdana" w:cs="Times New Roman"/>
+                <w:b/>
+                <w:color w:val="000000"/>
+                <w:sz w:val="23"/>
+                <w:szCs w:val="23"/>
+              </w:rPr>
+              <w:t>Curso de Laravel 5 completo</w:t>
+            </w:r>
+          </w:p>
+        </w:tc>
+      </w:tr>
+      <w:tr>
+        <w:trPr>
+          <w:trHeight w:val="632"/>
+        </w:trPr>
+        <w:tc>
+          <w:tcPr>
+            <w:tcW w:w="1647" w:type="dxa"/>
+            <w:tcBorders>
+              <w:top w:val="single" w:sz="24" w:space="0" w:color="FFFFFF" w:themeColor="background1"/>
+              <w:left w:val="single" w:sz="4" w:space="0" w:color="FFFFFF" w:themeColor="background1"/>
+              <w:bottom w:val="single" w:sz="24" w:space="0" w:color="FFFFFF" w:themeColor="background1"/>
+              <w:right w:val="single" w:sz="12" w:space="0" w:color="1F3864" w:themeColor="accent1" w:themeShade="80"/>
+            </w:tcBorders>
+          </w:tcPr>
+          <w:p>
+            <w:pPr>
+              <w:jc w:val="right"/>
+              <w:rPr>
+                <w:rFonts w:asciiTheme="minorHAnsi" w:hAnsiTheme="minorHAnsi" w:cstheme="minorHAnsi"/>
+                <w:b/>
+                <w:lang w:val="en-US"/>
+              </w:rPr>
+            </w:pPr>
+            <w:proofErr w:type="spellStart"/>
+            <w:r>
+              <w:rPr>
+                <w:rFonts w:asciiTheme="minorHAnsi" w:hAnsiTheme="minorHAnsi" w:cstheme="minorHAnsi"/>
+                <w:b/>
+                <w:sz w:val="24"/>
+                <w:lang w:val="en-US"/>
+              </w:rPr>
+              <w:t>Resumen</w:t>
+            </w:r>
+            <w:proofErr w:type="spellEnd"/>
+          </w:p>
+        </w:tc>
+        <w:tc>
+          <w:tcPr>
+            <w:tcW w:w="7039" w:type="dxa"/>
+            <w:tcBorders>
+              <w:top w:val="single" w:sz="24" w:space="0" w:color="FFFFFF" w:themeColor="background1"/>
+              <w:left w:val="single" w:sz="12" w:space="0" w:color="1F3864" w:themeColor="accent1" w:themeShade="80"/>
+              <w:bottom w:val="single" w:sz="24" w:space="0" w:color="FFFFFF" w:themeColor="background1"/>
+              <w:right w:val="single" w:sz="4" w:space="0" w:color="FFFFFF" w:themeColor="background1"/>
+            </w:tcBorders>
+          </w:tcPr>
+          <w:p>
+            <w:pPr>
+              <w:pStyle w:val="Poromisin"/>
+              <w:spacing w:after="160" w:line="256" w:lineRule="auto"/>
+              <w:ind w:right="522"/>
+              <w:jc w:val="both"/>
+              <w:rPr>
+                <w:rFonts w:asciiTheme="minorHAnsi" w:eastAsia="Arial" w:hAnsiTheme="minorHAnsi" w:cstheme="minorHAnsi"/>
+                <w:sz w:val="24"/>
+                <w:szCs w:val="24"/>
+              </w:rPr>
+            </w:pPr>
+            <w:r>
+              <w:rPr>
+                <w:rFonts w:asciiTheme="minorHAnsi" w:hAnsiTheme="minorHAnsi" w:cstheme="minorHAnsi"/>
+                <w:sz w:val="24"/>
+                <w:szCs w:val="24"/>
+              </w:rPr>
+              <w:t xml:space="preserve">Este siguiente curso, aunque sea de nivel medio está </w:t>
+            </w:r>
+            <w:proofErr w:type="spellStart"/>
+            <w:r>
+              <w:rPr>
+                <w:rFonts w:asciiTheme="minorHAnsi" w:hAnsiTheme="minorHAnsi" w:cstheme="minorHAnsi"/>
+                <w:sz w:val="24"/>
+                <w:szCs w:val="24"/>
+              </w:rPr>
+              <w:t>sobretodo</w:t>
+            </w:r>
+            <w:proofErr w:type="spellEnd"/>
+            <w:r>
+              <w:rPr>
+                <w:rFonts w:asciiTheme="minorHAnsi" w:hAnsiTheme="minorHAnsi" w:cstheme="minorHAnsi"/>
+                <w:sz w:val="24"/>
+                <w:szCs w:val="24"/>
+              </w:rPr>
+              <w:t xml:space="preserve"> orientado a desarrollo profesional de páginas web, dándonos todas las herramientas y pasos necesarios para que no sea sólo un curso introductorio, además durando 6 horas que lo hace muy completo para ser gratuito y es de una fuente fiable que es </w:t>
+            </w:r>
+            <w:proofErr w:type="spellStart"/>
+            <w:r>
+              <w:rPr>
+                <w:rFonts w:asciiTheme="minorHAnsi" w:hAnsiTheme="minorHAnsi" w:cstheme="minorHAnsi"/>
+                <w:sz w:val="24"/>
+                <w:szCs w:val="24"/>
+              </w:rPr>
+              <w:t>Edutin</w:t>
+            </w:r>
+            <w:proofErr w:type="spellEnd"/>
+            <w:r>
+              <w:rPr>
+                <w:rFonts w:asciiTheme="minorHAnsi" w:hAnsiTheme="minorHAnsi" w:cstheme="minorHAnsi"/>
+                <w:sz w:val="24"/>
+                <w:szCs w:val="24"/>
+              </w:rPr>
+              <w:t xml:space="preserve"> </w:t>
+            </w:r>
+            <w:proofErr w:type="spellStart"/>
+            <w:r>
+              <w:rPr>
+                <w:rFonts w:asciiTheme="minorHAnsi" w:hAnsiTheme="minorHAnsi" w:cstheme="minorHAnsi"/>
+                <w:sz w:val="24"/>
+                <w:szCs w:val="24"/>
+              </w:rPr>
+              <w:t>Academy</w:t>
+            </w:r>
+            <w:proofErr w:type="spellEnd"/>
+            <w:r>
+              <w:rPr>
+                <w:rFonts w:asciiTheme="minorHAnsi" w:hAnsiTheme="minorHAnsi" w:cstheme="minorHAnsi"/>
+                <w:sz w:val="24"/>
+                <w:szCs w:val="24"/>
+              </w:rPr>
+              <w:t xml:space="preserve"> que tiene muchos cursos gratuitos y de pago muy valorados en la web.</w:t>
+            </w:r>
+          </w:p>
+        </w:tc>
+      </w:tr>
+      <w:tr>
+        <w:trPr>
+          <w:trHeight w:val="244"/>
+        </w:trPr>
+        <w:tc>
+          <w:tcPr>
+            <w:tcW w:w="1647" w:type="dxa"/>
+            <w:tcBorders>
+              <w:top w:val="single" w:sz="24" w:space="0" w:color="FFFFFF" w:themeColor="background1"/>
+              <w:left w:val="single" w:sz="4" w:space="0" w:color="FFFFFF" w:themeColor="background1"/>
+              <w:bottom w:val="single" w:sz="24" w:space="0" w:color="FFFFFF" w:themeColor="background1"/>
+              <w:right w:val="single" w:sz="12" w:space="0" w:color="1F3864" w:themeColor="accent1" w:themeShade="80"/>
+            </w:tcBorders>
+          </w:tcPr>
+          <w:p>
+            <w:pPr>
+              <w:jc w:val="right"/>
+              <w:rPr>
+                <w:rFonts w:asciiTheme="minorHAnsi" w:hAnsiTheme="minorHAnsi" w:cstheme="minorHAnsi"/>
+                <w:b/>
+              </w:rPr>
+            </w:pPr>
+            <w:r>
+              <w:rPr>
+                <w:rFonts w:asciiTheme="minorHAnsi" w:hAnsiTheme="minorHAnsi" w:cstheme="minorHAnsi"/>
+                <w:b/>
+                <w:sz w:val="24"/>
+              </w:rPr>
+              <w:t>URL</w:t>
+            </w:r>
+          </w:p>
+        </w:tc>
+        <w:tc>
+          <w:tcPr>
+            <w:tcW w:w="7039" w:type="dxa"/>
+            <w:tcBorders>
+              <w:top w:val="single" w:sz="24" w:space="0" w:color="FFFFFF" w:themeColor="background1"/>
+              <w:left w:val="single" w:sz="12" w:space="0" w:color="1F3864" w:themeColor="accent1" w:themeShade="80"/>
+              <w:bottom w:val="single" w:sz="24" w:space="0" w:color="FFFFFF" w:themeColor="background1"/>
+              <w:right w:val="single" w:sz="4" w:space="0" w:color="FFFFFF" w:themeColor="background1"/>
+            </w:tcBorders>
+          </w:tcPr>
+          <w:p>
+            <w:pPr>
+              <w:rPr>
+                <w:rFonts w:asciiTheme="minorHAnsi" w:hAnsiTheme="minorHAnsi" w:cstheme="minorHAnsi"/>
+              </w:rPr>
+            </w:pPr>
+            <w:hyperlink r:id="rId8" w:history="1">
+              <w:r>
+                <w:rPr>
+                  <w:rStyle w:val="Hipervnculo"/>
+                  <w:rFonts w:asciiTheme="minorHAnsi" w:hAnsiTheme="minorHAnsi" w:cstheme="minorHAnsi"/>
+                </w:rPr>
+                <w:t>Pulsa aquí</w:t>
+              </w:r>
+            </w:hyperlink>
+            <w:r>
+              <w:rPr>
+                <w:rFonts w:asciiTheme="minorHAnsi" w:hAnsiTheme="minorHAnsi" w:cstheme="minorHAnsi"/>
+              </w:rPr>
+              <w:t xml:space="preserve"> </w:t>
+            </w:r>
+          </w:p>
+        </w:tc>
+      </w:tr>
+    </w:tbl>
+    <w:p>
+      <w:pPr>
+        <w:ind w:firstLine="708"/>
+        <w:rPr>
+          <w:rStyle w:val="Hipervnculo"/>
+        </w:rPr>
+      </w:pPr>
     </w:p>
     <w:p>
       <w:pPr>
         <w:pStyle w:val="Ttulo3"/>
       </w:pPr>
+      <w:bookmarkStart w:id="9" w:name="_Toc2018108"/>
+      <w:r>
+        <w:t xml:space="preserve">5.2.3 </w:t>
+      </w:r>
+      <w:bookmarkEnd w:id="9"/>
+      <w:r>
+        <w:t>Curso gratuito 3 sobre Laravel</w:t>
+      </w:r>
     </w:p>
+    <w:tbl>
+      <w:tblPr>
+        <w:tblStyle w:val="Tablaconcuadrcula"/>
+        <w:tblW w:w="8686" w:type="dxa"/>
+        <w:tblInd w:w="-611" w:type="dxa"/>
+        <w:tblLook w:val="04A0" w:firstRow="1" w:lastRow="0" w:firstColumn="1" w:lastColumn="0" w:noHBand="0" w:noVBand="1"/>
+      </w:tblPr>
+      <w:tblGrid>
+        <w:gridCol w:w="1647"/>
+        <w:gridCol w:w="7039"/>
+      </w:tblGrid>
+      <w:tr>
+        <w:trPr>
+          <w:trHeight w:val="565"/>
+        </w:trPr>
+        <w:tc>
+          <w:tcPr>
+            <w:tcW w:w="1647" w:type="dxa"/>
+            <w:tcBorders>
+              <w:top w:val="single" w:sz="4" w:space="0" w:color="FFFFFF" w:themeColor="background1"/>
+              <w:left w:val="single" w:sz="4" w:space="0" w:color="FFFFFF" w:themeColor="background1"/>
+              <w:bottom w:val="single" w:sz="24" w:space="0" w:color="FFFFFF" w:themeColor="background1"/>
+              <w:right w:val="single" w:sz="12" w:space="0" w:color="1F3864" w:themeColor="accent1" w:themeShade="80"/>
+            </w:tcBorders>
+          </w:tcPr>
+          <w:p>
+            <w:pPr>
+              <w:jc w:val="right"/>
+              <w:rPr>
+                <w:rFonts w:asciiTheme="minorHAnsi" w:hAnsiTheme="minorHAnsi" w:cstheme="minorHAnsi"/>
+                <w:b/>
+                <w:lang w:val="en-US"/>
+              </w:rPr>
+            </w:pPr>
+            <w:proofErr w:type="spellStart"/>
+            <w:r>
+              <w:rPr>
+                <w:rFonts w:asciiTheme="minorHAnsi" w:hAnsiTheme="minorHAnsi" w:cstheme="minorHAnsi"/>
+                <w:b/>
+                <w:sz w:val="24"/>
+                <w:lang w:val="en-US"/>
+              </w:rPr>
+              <w:t>Título</w:t>
+            </w:r>
+            <w:proofErr w:type="spellEnd"/>
+          </w:p>
+        </w:tc>
+        <w:tc>
+          <w:tcPr>
+            <w:tcW w:w="7039" w:type="dxa"/>
+            <w:tcBorders>
+              <w:top w:val="single" w:sz="4" w:space="0" w:color="FFFFFF" w:themeColor="background1"/>
+              <w:left w:val="single" w:sz="12" w:space="0" w:color="1F3864" w:themeColor="accent1" w:themeShade="80"/>
+              <w:bottom w:val="single" w:sz="24" w:space="0" w:color="FFFFFF" w:themeColor="background1"/>
+              <w:right w:val="single" w:sz="4" w:space="0" w:color="FFFFFF" w:themeColor="background1"/>
+            </w:tcBorders>
+          </w:tcPr>
+          <w:p>
+            <w:pPr>
+              <w:pStyle w:val="Ttulo3"/>
+              <w:shd w:val="clear" w:color="auto" w:fill="FFFFFF"/>
+              <w:spacing w:before="0" w:after="75"/>
+              <w:outlineLvl w:val="2"/>
+              <w:rPr>
+                <w:rFonts w:ascii="Verdana" w:hAnsi="Verdana" w:cs="Times New Roman"/>
+                <w:b/>
+                <w:color w:val="000000"/>
+                <w:sz w:val="23"/>
+                <w:szCs w:val="23"/>
+              </w:rPr>
+            </w:pPr>
+            <w:r>
+              <w:rPr>
+                <w:rFonts w:ascii="Verdana" w:hAnsi="Verdana" w:cs="Times New Roman"/>
+                <w:b/>
+                <w:color w:val="000000"/>
+                <w:sz w:val="23"/>
+                <w:szCs w:val="23"/>
+              </w:rPr>
+              <w:t>Curso de Laravel desde cero</w:t>
+            </w:r>
+          </w:p>
+        </w:tc>
+      </w:tr>
+      <w:tr>
+        <w:trPr>
+          <w:trHeight w:val="632"/>
+        </w:trPr>
+        <w:tc>
+          <w:tcPr>
+            <w:tcW w:w="1647" w:type="dxa"/>
+            <w:tcBorders>
+              <w:top w:val="single" w:sz="24" w:space="0" w:color="FFFFFF" w:themeColor="background1"/>
+              <w:left w:val="single" w:sz="4" w:space="0" w:color="FFFFFF" w:themeColor="background1"/>
+              <w:bottom w:val="single" w:sz="24" w:space="0" w:color="FFFFFF" w:themeColor="background1"/>
+              <w:right w:val="single" w:sz="12" w:space="0" w:color="1F3864" w:themeColor="accent1" w:themeShade="80"/>
+            </w:tcBorders>
+          </w:tcPr>
+          <w:p>
+            <w:pPr>
+              <w:jc w:val="right"/>
+              <w:rPr>
+                <w:rFonts w:asciiTheme="minorHAnsi" w:hAnsiTheme="minorHAnsi" w:cstheme="minorHAnsi"/>
+                <w:b/>
+                <w:lang w:val="en-US"/>
+              </w:rPr>
+            </w:pPr>
+            <w:proofErr w:type="spellStart"/>
+            <w:r>
+              <w:rPr>
+                <w:rFonts w:asciiTheme="minorHAnsi" w:hAnsiTheme="minorHAnsi" w:cstheme="minorHAnsi"/>
+                <w:b/>
+                <w:sz w:val="24"/>
+                <w:lang w:val="en-US"/>
+              </w:rPr>
+              <w:t>Resumen</w:t>
+            </w:r>
+            <w:proofErr w:type="spellEnd"/>
+          </w:p>
+        </w:tc>
+        <w:tc>
+          <w:tcPr>
+            <w:tcW w:w="7039" w:type="dxa"/>
+            <w:tcBorders>
+              <w:top w:val="single" w:sz="24" w:space="0" w:color="FFFFFF" w:themeColor="background1"/>
+              <w:left w:val="single" w:sz="12" w:space="0" w:color="1F3864" w:themeColor="accent1" w:themeShade="80"/>
+              <w:bottom w:val="single" w:sz="24" w:space="0" w:color="FFFFFF" w:themeColor="background1"/>
+              <w:right w:val="single" w:sz="4" w:space="0" w:color="FFFFFF" w:themeColor="background1"/>
+            </w:tcBorders>
+          </w:tcPr>
+          <w:p>
+            <w:pPr>
+              <w:pStyle w:val="Poromisin"/>
+              <w:spacing w:after="160" w:line="256" w:lineRule="auto"/>
+              <w:ind w:right="522"/>
+              <w:jc w:val="both"/>
+              <w:rPr>
+                <w:rFonts w:asciiTheme="minorHAnsi" w:eastAsia="Arial" w:hAnsiTheme="minorHAnsi" w:cstheme="minorHAnsi"/>
+                <w:sz w:val="24"/>
+                <w:szCs w:val="24"/>
+              </w:rPr>
+            </w:pPr>
+            <w:r>
+              <w:rPr>
+                <w:rFonts w:asciiTheme="minorHAnsi" w:hAnsiTheme="minorHAnsi" w:cstheme="minorHAnsi"/>
+                <w:sz w:val="24"/>
+                <w:szCs w:val="24"/>
+              </w:rPr>
+              <w:t xml:space="preserve">El último curso que hemos decidido incluir es de la web </w:t>
+            </w:r>
+            <w:proofErr w:type="spellStart"/>
+            <w:r>
+              <w:rPr>
+                <w:rFonts w:asciiTheme="minorHAnsi" w:hAnsiTheme="minorHAnsi" w:cstheme="minorHAnsi"/>
+                <w:sz w:val="24"/>
+                <w:szCs w:val="24"/>
+              </w:rPr>
+              <w:t>Styde</w:t>
+            </w:r>
+            <w:proofErr w:type="spellEnd"/>
+            <w:r>
+              <w:rPr>
+                <w:rFonts w:asciiTheme="minorHAnsi" w:hAnsiTheme="minorHAnsi" w:cstheme="minorHAnsi"/>
+                <w:sz w:val="24"/>
+                <w:szCs w:val="24"/>
+              </w:rPr>
+              <w:t xml:space="preserve"> que es muy conocida y tiene gran reputación por sus cursos de todo tipo de lenguajes de programación. Siendo este curso especialmente interesante porque es muy detallado durando más de 7 horas y que por un módico precio una vez acabado el </w:t>
+            </w:r>
+            <w:r>
+              <w:rPr>
+                <w:rFonts w:asciiTheme="minorHAnsi" w:hAnsiTheme="minorHAnsi" w:cstheme="minorHAnsi"/>
+                <w:sz w:val="24"/>
+                <w:szCs w:val="24"/>
+              </w:rPr>
+              <w:lastRenderedPageBreak/>
+              <w:t>curso se puede ir a cursos aún más especializados lo cual es ideal con una tecnología de este tipo.</w:t>
+            </w:r>
+          </w:p>
+        </w:tc>
+      </w:tr>
+      <w:tr>
+        <w:trPr>
+          <w:trHeight w:val="244"/>
+        </w:trPr>
+        <w:tc>
+          <w:tcPr>
+            <w:tcW w:w="1647" w:type="dxa"/>
+            <w:tcBorders>
+              <w:top w:val="single" w:sz="24" w:space="0" w:color="FFFFFF" w:themeColor="background1"/>
+              <w:left w:val="single" w:sz="4" w:space="0" w:color="FFFFFF" w:themeColor="background1"/>
+              <w:bottom w:val="single" w:sz="24" w:space="0" w:color="FFFFFF" w:themeColor="background1"/>
+              <w:right w:val="single" w:sz="12" w:space="0" w:color="1F3864" w:themeColor="accent1" w:themeShade="80"/>
+            </w:tcBorders>
+          </w:tcPr>
+          <w:p>
+            <w:pPr>
+              <w:jc w:val="right"/>
+              <w:rPr>
+                <w:rFonts w:asciiTheme="minorHAnsi" w:hAnsiTheme="minorHAnsi" w:cstheme="minorHAnsi"/>
+                <w:b/>
+              </w:rPr>
+            </w:pPr>
+            <w:r>
+              <w:rPr>
+                <w:rFonts w:asciiTheme="minorHAnsi" w:hAnsiTheme="minorHAnsi" w:cstheme="minorHAnsi"/>
+                <w:b/>
+                <w:sz w:val="24"/>
+              </w:rPr>
+              <w:lastRenderedPageBreak/>
+              <w:t>URL</w:t>
+            </w:r>
+          </w:p>
+        </w:tc>
+        <w:tc>
+          <w:tcPr>
+            <w:tcW w:w="7039" w:type="dxa"/>
+            <w:tcBorders>
+              <w:top w:val="single" w:sz="24" w:space="0" w:color="FFFFFF" w:themeColor="background1"/>
+              <w:left w:val="single" w:sz="12" w:space="0" w:color="1F3864" w:themeColor="accent1" w:themeShade="80"/>
+              <w:bottom w:val="single" w:sz="24" w:space="0" w:color="FFFFFF" w:themeColor="background1"/>
+              <w:right w:val="single" w:sz="4" w:space="0" w:color="FFFFFF" w:themeColor="background1"/>
+            </w:tcBorders>
+          </w:tcPr>
+          <w:p>
+            <w:pPr>
+              <w:rPr>
+                <w:rFonts w:asciiTheme="minorHAnsi" w:hAnsiTheme="minorHAnsi" w:cstheme="minorHAnsi"/>
+              </w:rPr>
+            </w:pPr>
+            <w:hyperlink r:id="rId9" w:history="1">
+              <w:r>
+                <w:rPr>
+                  <w:rStyle w:val="Hipervnculo"/>
+                  <w:rFonts w:asciiTheme="minorHAnsi" w:hAnsiTheme="minorHAnsi" w:cstheme="minorHAnsi"/>
+                </w:rPr>
+                <w:t>Pulsa aquí</w:t>
+              </w:r>
+            </w:hyperlink>
+            <w:r>
+              <w:rPr>
+                <w:rFonts w:asciiTheme="minorHAnsi" w:hAnsiTheme="minorHAnsi" w:cstheme="minorHAnsi"/>
+              </w:rPr>
+              <w:t xml:space="preserve"> </w:t>
+            </w:r>
+          </w:p>
+        </w:tc>
+      </w:tr>
+    </w:tbl>
+    <w:p/>
+    <w:p/>
     <w:p>
       <w:pPr>
         <w:pStyle w:val="Ttulo2"/>
-        <w:rPr>
-          <w:u w:val="single"/>
-        </w:rPr>
       </w:pPr>
-      <w:bookmarkStart w:id="9" w:name="_Toc2018135"/>
+      <w:bookmarkStart w:id="10" w:name="_Toc2018109"/>
       <w:r>
-        <w:t xml:space="preserve">5.3 Cursos gratuitos sobre la tecnología específica </w:t>
+        <w:t xml:space="preserve">5.3 </w:t>
       </w:r>
-      <w:bookmarkEnd w:id="9"/>
+      <w:bookmarkEnd w:id="10"/>
       <w:r>
-        <w:t>Yii</w:t>
+        <w:t>Cursos gratuitos sobre Yii2</w:t>
       </w:r>
-      <w:r>
-        <w:t>2</w:t>
-      </w:r>
-      <w:bookmarkStart w:id="10" w:name="_GoBack"/>
-      <w:bookmarkEnd w:id="10"/>
     </w:p>
     <w:p>
       <w:pPr>
         <w:pStyle w:val="Ttulo3"/>
       </w:pPr>
-      <w:bookmarkStart w:id="11" w:name="_Toc2018136"/>
+      <w:bookmarkStart w:id="11" w:name="_Toc2018110"/>
       <w:r>
-        <w:t>5.3.1 Curso gratuito 1 sobre la tecnología específica B</w:t>
+        <w:t xml:space="preserve">5.3.1 Curso gratuito 1 sobre </w:t>
       </w:r>
       <w:bookmarkEnd w:id="11"/>
+      <w:r>
+        <w:t>Yii2</w:t>
+      </w:r>
     </w:p>
+    <w:tbl>
+      <w:tblPr>
+        <w:tblStyle w:val="Tablaconcuadrcula"/>
+        <w:tblW w:w="8686" w:type="dxa"/>
+        <w:tblInd w:w="-611" w:type="dxa"/>
+        <w:tblLook w:val="04A0" w:firstRow="1" w:lastRow="0" w:firstColumn="1" w:lastColumn="0" w:noHBand="0" w:noVBand="1"/>
+      </w:tblPr>
+      <w:tblGrid>
+        <w:gridCol w:w="1647"/>
+        <w:gridCol w:w="7039"/>
+      </w:tblGrid>
+      <w:tr>
+        <w:trPr>
+          <w:trHeight w:val="565"/>
+        </w:trPr>
+        <w:tc>
+          <w:tcPr>
+            <w:tcW w:w="1647" w:type="dxa"/>
+            <w:tcBorders>
+              <w:top w:val="single" w:sz="4" w:space="0" w:color="FFFFFF" w:themeColor="background1"/>
+              <w:left w:val="single" w:sz="4" w:space="0" w:color="FFFFFF" w:themeColor="background1"/>
+              <w:bottom w:val="single" w:sz="24" w:space="0" w:color="FFFFFF" w:themeColor="background1"/>
+              <w:right w:val="single" w:sz="12" w:space="0" w:color="1F3864" w:themeColor="accent1" w:themeShade="80"/>
+            </w:tcBorders>
+          </w:tcPr>
+          <w:p>
+            <w:pPr>
+              <w:jc w:val="right"/>
+              <w:rPr>
+                <w:rFonts w:asciiTheme="minorHAnsi" w:hAnsiTheme="minorHAnsi" w:cstheme="minorHAnsi"/>
+                <w:b/>
+                <w:lang w:val="en-US"/>
+              </w:rPr>
+            </w:pPr>
+            <w:proofErr w:type="spellStart"/>
+            <w:r>
+              <w:rPr>
+                <w:rFonts w:asciiTheme="minorHAnsi" w:hAnsiTheme="minorHAnsi" w:cstheme="minorHAnsi"/>
+                <w:b/>
+                <w:sz w:val="24"/>
+                <w:lang w:val="en-US"/>
+              </w:rPr>
+              <w:t>Título</w:t>
+            </w:r>
+            <w:proofErr w:type="spellEnd"/>
+          </w:p>
+        </w:tc>
+        <w:tc>
+          <w:tcPr>
+            <w:tcW w:w="7039" w:type="dxa"/>
+            <w:tcBorders>
+              <w:top w:val="single" w:sz="4" w:space="0" w:color="FFFFFF" w:themeColor="background1"/>
+              <w:left w:val="single" w:sz="12" w:space="0" w:color="1F3864" w:themeColor="accent1" w:themeShade="80"/>
+              <w:bottom w:val="single" w:sz="24" w:space="0" w:color="FFFFFF" w:themeColor="background1"/>
+              <w:right w:val="single" w:sz="4" w:space="0" w:color="FFFFFF" w:themeColor="background1"/>
+            </w:tcBorders>
+          </w:tcPr>
+          <w:p>
+            <w:pPr>
+              <w:pStyle w:val="Ttulo3"/>
+              <w:shd w:val="clear" w:color="auto" w:fill="FFFFFF"/>
+              <w:spacing w:before="0" w:after="75"/>
+              <w:outlineLvl w:val="2"/>
+              <w:rPr>
+                <w:rFonts w:ascii="Verdana" w:hAnsi="Verdana" w:cs="Times New Roman"/>
+                <w:b/>
+                <w:color w:val="000000"/>
+                <w:sz w:val="23"/>
+                <w:szCs w:val="23"/>
+              </w:rPr>
+            </w:pPr>
+            <w:proofErr w:type="spellStart"/>
+            <w:r>
+              <w:rPr>
+                <w:rFonts w:ascii="Verdana" w:hAnsi="Verdana" w:cs="Times New Roman"/>
+                <w:b/>
+                <w:color w:val="000000"/>
+                <w:sz w:val="23"/>
+                <w:szCs w:val="23"/>
+              </w:rPr>
+              <w:t>How</w:t>
+            </w:r>
+            <w:proofErr w:type="spellEnd"/>
+            <w:r>
+              <w:rPr>
+                <w:rFonts w:ascii="Verdana" w:hAnsi="Verdana" w:cs="Times New Roman"/>
+                <w:b/>
+                <w:color w:val="000000"/>
+                <w:sz w:val="23"/>
+                <w:szCs w:val="23"/>
+              </w:rPr>
+              <w:t xml:space="preserve"> </w:t>
+            </w:r>
+            <w:proofErr w:type="spellStart"/>
+            <w:r>
+              <w:rPr>
+                <w:rFonts w:ascii="Verdana" w:hAnsi="Verdana" w:cs="Times New Roman"/>
+                <w:b/>
+                <w:color w:val="000000"/>
+                <w:sz w:val="23"/>
+                <w:szCs w:val="23"/>
+              </w:rPr>
+              <w:t>to</w:t>
+            </w:r>
+            <w:proofErr w:type="spellEnd"/>
+            <w:r>
+              <w:rPr>
+                <w:rFonts w:ascii="Verdana" w:hAnsi="Verdana" w:cs="Times New Roman"/>
+                <w:b/>
+                <w:color w:val="000000"/>
+                <w:sz w:val="23"/>
+                <w:szCs w:val="23"/>
+              </w:rPr>
+              <w:t xml:space="preserve"> </w:t>
+            </w:r>
+            <w:proofErr w:type="spellStart"/>
+            <w:r>
+              <w:rPr>
+                <w:rFonts w:ascii="Verdana" w:hAnsi="Verdana" w:cs="Times New Roman"/>
+                <w:b/>
+                <w:color w:val="000000"/>
+                <w:sz w:val="23"/>
+                <w:szCs w:val="23"/>
+              </w:rPr>
+              <w:t>program</w:t>
+            </w:r>
+            <w:proofErr w:type="spellEnd"/>
+            <w:r>
+              <w:rPr>
+                <w:rFonts w:ascii="Verdana" w:hAnsi="Verdana" w:cs="Times New Roman"/>
+                <w:b/>
+                <w:color w:val="000000"/>
+                <w:sz w:val="23"/>
+                <w:szCs w:val="23"/>
+              </w:rPr>
+              <w:t xml:space="preserve"> </w:t>
+            </w:r>
+            <w:proofErr w:type="spellStart"/>
+            <w:r>
+              <w:rPr>
+                <w:rFonts w:ascii="Verdana" w:hAnsi="Verdana" w:cs="Times New Roman"/>
+                <w:b/>
+                <w:color w:val="000000"/>
+                <w:sz w:val="23"/>
+                <w:szCs w:val="23"/>
+              </w:rPr>
+              <w:t>with</w:t>
+            </w:r>
+            <w:proofErr w:type="spellEnd"/>
+            <w:r>
+              <w:rPr>
+                <w:rFonts w:ascii="Verdana" w:hAnsi="Verdana" w:cs="Times New Roman"/>
+                <w:b/>
+                <w:color w:val="000000"/>
+                <w:sz w:val="23"/>
+                <w:szCs w:val="23"/>
+              </w:rPr>
+              <w:t xml:space="preserve"> Yii2: </w:t>
+            </w:r>
+            <w:proofErr w:type="spellStart"/>
+            <w:r>
+              <w:rPr>
+                <w:rFonts w:ascii="Verdana" w:hAnsi="Verdana" w:cs="Times New Roman"/>
+                <w:b/>
+                <w:color w:val="000000"/>
+                <w:sz w:val="23"/>
+                <w:szCs w:val="23"/>
+              </w:rPr>
+              <w:t>Getting</w:t>
+            </w:r>
+            <w:proofErr w:type="spellEnd"/>
+            <w:r>
+              <w:rPr>
+                <w:rFonts w:ascii="Verdana" w:hAnsi="Verdana" w:cs="Times New Roman"/>
+                <w:b/>
+                <w:color w:val="000000"/>
+                <w:sz w:val="23"/>
+                <w:szCs w:val="23"/>
+              </w:rPr>
+              <w:t xml:space="preserve"> </w:t>
+            </w:r>
+            <w:proofErr w:type="spellStart"/>
+            <w:r>
+              <w:rPr>
+                <w:rFonts w:ascii="Verdana" w:hAnsi="Verdana" w:cs="Times New Roman"/>
+                <w:b/>
+                <w:color w:val="000000"/>
+                <w:sz w:val="23"/>
+                <w:szCs w:val="23"/>
+              </w:rPr>
+              <w:t>started</w:t>
+            </w:r>
+            <w:proofErr w:type="spellEnd"/>
+          </w:p>
+        </w:tc>
+      </w:tr>
+      <w:tr>
+        <w:trPr>
+          <w:trHeight w:val="632"/>
+        </w:trPr>
+        <w:tc>
+          <w:tcPr>
+            <w:tcW w:w="1647" w:type="dxa"/>
+            <w:tcBorders>
+              <w:top w:val="single" w:sz="24" w:space="0" w:color="FFFFFF" w:themeColor="background1"/>
+              <w:left w:val="single" w:sz="4" w:space="0" w:color="FFFFFF" w:themeColor="background1"/>
+              <w:bottom w:val="single" w:sz="24" w:space="0" w:color="FFFFFF" w:themeColor="background1"/>
+              <w:right w:val="single" w:sz="12" w:space="0" w:color="1F3864" w:themeColor="accent1" w:themeShade="80"/>
+            </w:tcBorders>
+          </w:tcPr>
+          <w:p>
+            <w:pPr>
+              <w:jc w:val="right"/>
+              <w:rPr>
+                <w:rFonts w:asciiTheme="minorHAnsi" w:hAnsiTheme="minorHAnsi" w:cstheme="minorHAnsi"/>
+                <w:b/>
+                <w:lang w:val="en-US"/>
+              </w:rPr>
+            </w:pPr>
+            <w:proofErr w:type="spellStart"/>
+            <w:r>
+              <w:rPr>
+                <w:rFonts w:asciiTheme="minorHAnsi" w:hAnsiTheme="minorHAnsi" w:cstheme="minorHAnsi"/>
+                <w:b/>
+                <w:sz w:val="24"/>
+                <w:lang w:val="en-US"/>
+              </w:rPr>
+              <w:t>Resumen</w:t>
+            </w:r>
+            <w:proofErr w:type="spellEnd"/>
+          </w:p>
+        </w:tc>
+        <w:tc>
+          <w:tcPr>
+            <w:tcW w:w="7039" w:type="dxa"/>
+            <w:tcBorders>
+              <w:top w:val="single" w:sz="24" w:space="0" w:color="FFFFFF" w:themeColor="background1"/>
+              <w:left w:val="single" w:sz="12" w:space="0" w:color="1F3864" w:themeColor="accent1" w:themeShade="80"/>
+              <w:bottom w:val="single" w:sz="24" w:space="0" w:color="FFFFFF" w:themeColor="background1"/>
+              <w:right w:val="single" w:sz="4" w:space="0" w:color="FFFFFF" w:themeColor="background1"/>
+            </w:tcBorders>
+          </w:tcPr>
+          <w:p>
+            <w:pPr>
+              <w:pStyle w:val="Poromisin"/>
+              <w:spacing w:after="160" w:line="256" w:lineRule="auto"/>
+              <w:ind w:right="522"/>
+              <w:jc w:val="both"/>
+              <w:rPr>
+                <w:rFonts w:asciiTheme="minorHAnsi" w:eastAsia="Arial" w:hAnsiTheme="minorHAnsi" w:cstheme="minorHAnsi"/>
+                <w:sz w:val="24"/>
+                <w:szCs w:val="24"/>
+              </w:rPr>
+            </w:pPr>
+            <w:r>
+              <w:rPr>
+                <w:rFonts w:asciiTheme="minorHAnsi" w:hAnsiTheme="minorHAnsi" w:cstheme="minorHAnsi"/>
+                <w:sz w:val="24"/>
+                <w:szCs w:val="24"/>
+              </w:rPr>
+              <w:t xml:space="preserve">Este primer curso nos servirá para dar los primeros pasos necesarios para entender Yii2 y aunque sea muy simple será básico para tener una base sólida además de que está escrito por un programador de Microsoft </w:t>
+            </w:r>
+            <w:proofErr w:type="spellStart"/>
+            <w:proofErr w:type="gramStart"/>
+            <w:r>
+              <w:rPr>
+                <w:rFonts w:asciiTheme="minorHAnsi" w:hAnsiTheme="minorHAnsi" w:cstheme="minorHAnsi"/>
+                <w:sz w:val="24"/>
+                <w:szCs w:val="24"/>
+              </w:rPr>
+              <w:t>Group</w:t>
+            </w:r>
+            <w:proofErr w:type="spellEnd"/>
+            <w:r>
+              <w:rPr>
+                <w:rFonts w:asciiTheme="minorHAnsi" w:hAnsiTheme="minorHAnsi" w:cstheme="minorHAnsi"/>
+                <w:sz w:val="24"/>
+                <w:szCs w:val="24"/>
+              </w:rPr>
+              <w:t xml:space="preserve"> .</w:t>
+            </w:r>
+            <w:proofErr w:type="gramEnd"/>
+            <w:r>
+              <w:rPr>
+                <w:rFonts w:asciiTheme="minorHAnsi" w:hAnsiTheme="minorHAnsi" w:cstheme="minorHAnsi"/>
+                <w:sz w:val="24"/>
+                <w:szCs w:val="24"/>
+              </w:rPr>
+              <w:t xml:space="preserve"> haciéndolo esencial para nuestro comienzo, aunque sea de muy corta duración.</w:t>
+            </w:r>
+          </w:p>
+        </w:tc>
+      </w:tr>
+      <w:tr>
+        <w:trPr>
+          <w:trHeight w:val="244"/>
+        </w:trPr>
+        <w:tc>
+          <w:tcPr>
+            <w:tcW w:w="1647" w:type="dxa"/>
+            <w:tcBorders>
+              <w:top w:val="single" w:sz="24" w:space="0" w:color="FFFFFF" w:themeColor="background1"/>
+              <w:left w:val="single" w:sz="4" w:space="0" w:color="FFFFFF" w:themeColor="background1"/>
+              <w:bottom w:val="single" w:sz="24" w:space="0" w:color="FFFFFF" w:themeColor="background1"/>
+              <w:right w:val="single" w:sz="12" w:space="0" w:color="1F3864" w:themeColor="accent1" w:themeShade="80"/>
+            </w:tcBorders>
+          </w:tcPr>
+          <w:p>
+            <w:pPr>
+              <w:jc w:val="right"/>
+              <w:rPr>
+                <w:rFonts w:asciiTheme="minorHAnsi" w:hAnsiTheme="minorHAnsi" w:cstheme="minorHAnsi"/>
+                <w:b/>
+              </w:rPr>
+            </w:pPr>
+            <w:r>
+              <w:rPr>
+                <w:rFonts w:asciiTheme="minorHAnsi" w:hAnsiTheme="minorHAnsi" w:cstheme="minorHAnsi"/>
+                <w:b/>
+                <w:sz w:val="24"/>
+              </w:rPr>
+              <w:t>URL</w:t>
+            </w:r>
+          </w:p>
+        </w:tc>
+        <w:tc>
+          <w:tcPr>
+            <w:tcW w:w="7039" w:type="dxa"/>
+            <w:tcBorders>
+              <w:top w:val="single" w:sz="24" w:space="0" w:color="FFFFFF" w:themeColor="background1"/>
+              <w:left w:val="single" w:sz="12" w:space="0" w:color="1F3864" w:themeColor="accent1" w:themeShade="80"/>
+              <w:bottom w:val="single" w:sz="24" w:space="0" w:color="FFFFFF" w:themeColor="background1"/>
+              <w:right w:val="single" w:sz="4" w:space="0" w:color="FFFFFF" w:themeColor="background1"/>
+            </w:tcBorders>
+          </w:tcPr>
+          <w:p>
+            <w:pPr>
+              <w:rPr>
+                <w:rFonts w:asciiTheme="minorHAnsi" w:hAnsiTheme="minorHAnsi" w:cstheme="minorHAnsi"/>
+              </w:rPr>
+            </w:pPr>
+            <w:hyperlink r:id="rId10" w:history="1">
+              <w:r>
+                <w:rPr>
+                  <w:rStyle w:val="Hipervnculo"/>
+                  <w:rFonts w:asciiTheme="minorHAnsi" w:hAnsiTheme="minorHAnsi" w:cstheme="minorHAnsi"/>
+                </w:rPr>
+                <w:t>Pulsa aquí</w:t>
+              </w:r>
+            </w:hyperlink>
+            <w:r>
+              <w:rPr>
+                <w:rFonts w:asciiTheme="minorHAnsi" w:hAnsiTheme="minorHAnsi" w:cstheme="minorHAnsi"/>
+              </w:rPr>
+              <w:t xml:space="preserve"> </w:t>
+            </w:r>
+          </w:p>
+        </w:tc>
+      </w:tr>
+    </w:tbl>
+    <w:p/>
     <w:p>
       <w:pPr>
         <w:pStyle w:val="Ttulo3"/>
       </w:pPr>
-      <w:bookmarkStart w:id="12" w:name="_Toc2018137"/>
+      <w:bookmarkStart w:id="12" w:name="_Toc2018111"/>
       <w:r>
-        <w:t>5.3.2 Curso gratuito 2 sobre la tecnología específica B</w:t>
+        <w:t xml:space="preserve">5.3.2 Curso gratuito 2 sobre </w:t>
       </w:r>
       <w:bookmarkEnd w:id="12"/>
+      <w:r>
+        <w:t>Yii2</w:t>
+      </w:r>
     </w:p>
+    <w:tbl>
+      <w:tblPr>
+        <w:tblStyle w:val="Tablaconcuadrcula"/>
+        <w:tblW w:w="8686" w:type="dxa"/>
+        <w:tblInd w:w="-611" w:type="dxa"/>
+        <w:tblLook w:val="04A0" w:firstRow="1" w:lastRow="0" w:firstColumn="1" w:lastColumn="0" w:noHBand="0" w:noVBand="1"/>
+      </w:tblPr>
+      <w:tblGrid>
+        <w:gridCol w:w="1647"/>
+        <w:gridCol w:w="7039"/>
+      </w:tblGrid>
+      <w:tr>
+        <w:trPr>
+          <w:trHeight w:val="565"/>
+        </w:trPr>
+        <w:tc>
+          <w:tcPr>
+            <w:tcW w:w="1647" w:type="dxa"/>
+            <w:tcBorders>
+              <w:top w:val="single" w:sz="4" w:space="0" w:color="FFFFFF" w:themeColor="background1"/>
+              <w:left w:val="single" w:sz="4" w:space="0" w:color="FFFFFF" w:themeColor="background1"/>
+              <w:bottom w:val="single" w:sz="24" w:space="0" w:color="FFFFFF" w:themeColor="background1"/>
+              <w:right w:val="single" w:sz="12" w:space="0" w:color="1F3864" w:themeColor="accent1" w:themeShade="80"/>
+            </w:tcBorders>
+          </w:tcPr>
+          <w:p>
+            <w:pPr>
+              <w:jc w:val="right"/>
+              <w:rPr>
+                <w:rFonts w:asciiTheme="minorHAnsi" w:hAnsiTheme="minorHAnsi" w:cstheme="minorHAnsi"/>
+                <w:b/>
+                <w:lang w:val="en-US"/>
+              </w:rPr>
+            </w:pPr>
+            <w:proofErr w:type="spellStart"/>
+            <w:r>
+              <w:rPr>
+                <w:rFonts w:asciiTheme="minorHAnsi" w:hAnsiTheme="minorHAnsi" w:cstheme="minorHAnsi"/>
+                <w:b/>
+                <w:sz w:val="24"/>
+                <w:lang w:val="en-US"/>
+              </w:rPr>
+              <w:t>Título</w:t>
+            </w:r>
+            <w:proofErr w:type="spellEnd"/>
+          </w:p>
+        </w:tc>
+        <w:tc>
+          <w:tcPr>
+            <w:tcW w:w="7039" w:type="dxa"/>
+            <w:tcBorders>
+              <w:top w:val="single" w:sz="4" w:space="0" w:color="FFFFFF" w:themeColor="background1"/>
+              <w:left w:val="single" w:sz="12" w:space="0" w:color="1F3864" w:themeColor="accent1" w:themeShade="80"/>
+              <w:bottom w:val="single" w:sz="24" w:space="0" w:color="FFFFFF" w:themeColor="background1"/>
+              <w:right w:val="single" w:sz="4" w:space="0" w:color="FFFFFF" w:themeColor="background1"/>
+            </w:tcBorders>
+          </w:tcPr>
+          <w:p>
+            <w:pPr>
+              <w:pStyle w:val="Ttulo3"/>
+              <w:shd w:val="clear" w:color="auto" w:fill="FFFFFF"/>
+              <w:spacing w:before="0" w:after="75"/>
+              <w:outlineLvl w:val="2"/>
+              <w:rPr>
+                <w:rFonts w:ascii="Verdana" w:hAnsi="Verdana" w:cs="Times New Roman"/>
+                <w:b/>
+                <w:color w:val="000000"/>
+                <w:sz w:val="23"/>
+                <w:szCs w:val="23"/>
+              </w:rPr>
+            </w:pPr>
+            <w:r>
+              <w:rPr>
+                <w:rFonts w:ascii="Verdana" w:hAnsi="Verdana" w:cs="Times New Roman"/>
+                <w:b/>
+                <w:color w:val="000000"/>
+                <w:sz w:val="23"/>
+                <w:szCs w:val="23"/>
+              </w:rPr>
+              <w:t>Tutorial de Yii2</w:t>
+            </w:r>
+          </w:p>
+        </w:tc>
+      </w:tr>
+      <w:tr>
+        <w:trPr>
+          <w:trHeight w:val="632"/>
+        </w:trPr>
+        <w:tc>
+          <w:tcPr>
+            <w:tcW w:w="1647" w:type="dxa"/>
+            <w:tcBorders>
+              <w:top w:val="single" w:sz="24" w:space="0" w:color="FFFFFF" w:themeColor="background1"/>
+              <w:left w:val="single" w:sz="4" w:space="0" w:color="FFFFFF" w:themeColor="background1"/>
+              <w:bottom w:val="single" w:sz="24" w:space="0" w:color="FFFFFF" w:themeColor="background1"/>
+              <w:right w:val="single" w:sz="12" w:space="0" w:color="1F3864" w:themeColor="accent1" w:themeShade="80"/>
+            </w:tcBorders>
+          </w:tcPr>
+          <w:p>
+            <w:pPr>
+              <w:jc w:val="right"/>
+              <w:rPr>
+                <w:rFonts w:asciiTheme="minorHAnsi" w:hAnsiTheme="minorHAnsi" w:cstheme="minorHAnsi"/>
+                <w:b/>
+                <w:lang w:val="en-US"/>
+              </w:rPr>
+            </w:pPr>
+            <w:proofErr w:type="spellStart"/>
+            <w:r>
+              <w:rPr>
+                <w:rFonts w:asciiTheme="minorHAnsi" w:hAnsiTheme="minorHAnsi" w:cstheme="minorHAnsi"/>
+                <w:b/>
+                <w:sz w:val="24"/>
+                <w:lang w:val="en-US"/>
+              </w:rPr>
+              <w:t>Resumen</w:t>
+            </w:r>
+            <w:proofErr w:type="spellEnd"/>
+          </w:p>
+        </w:tc>
+        <w:tc>
+          <w:tcPr>
+            <w:tcW w:w="7039" w:type="dxa"/>
+            <w:tcBorders>
+              <w:top w:val="single" w:sz="24" w:space="0" w:color="FFFFFF" w:themeColor="background1"/>
+              <w:left w:val="single" w:sz="12" w:space="0" w:color="1F3864" w:themeColor="accent1" w:themeShade="80"/>
+              <w:bottom w:val="single" w:sz="24" w:space="0" w:color="FFFFFF" w:themeColor="background1"/>
+              <w:right w:val="single" w:sz="4" w:space="0" w:color="FFFFFF" w:themeColor="background1"/>
+            </w:tcBorders>
+          </w:tcPr>
+          <w:p>
+            <w:pPr>
+              <w:pStyle w:val="Poromisin"/>
+              <w:spacing w:after="160" w:line="256" w:lineRule="auto"/>
+              <w:ind w:right="522"/>
+              <w:jc w:val="both"/>
+              <w:rPr>
+                <w:rFonts w:asciiTheme="minorHAnsi" w:eastAsia="Arial" w:hAnsiTheme="minorHAnsi" w:cstheme="minorHAnsi"/>
+                <w:sz w:val="24"/>
+                <w:szCs w:val="24"/>
+              </w:rPr>
+            </w:pPr>
+            <w:r>
+              <w:rPr>
+                <w:rFonts w:asciiTheme="minorHAnsi" w:hAnsiTheme="minorHAnsi" w:cstheme="minorHAnsi"/>
+                <w:sz w:val="24"/>
+                <w:szCs w:val="24"/>
+              </w:rPr>
+              <w:t>El siguiente curso lo podríamos considerar como un paso adelante después del curso anterior ampliando de forma significativa el tipo de información proporcionada durando el curso unas tres horas y media, aparte de estos datos también es muy importante que este curso está llevado a cabo por la web, Comunidad de Programadores, que es muy conocida por sus cursos profesionales y su gran interacción entre participantes de la comunidad lo cual es muy útil en nuestro caso debido a que son tecnologías de rápida evolución.</w:t>
+            </w:r>
+          </w:p>
+        </w:tc>
+      </w:tr>
+      <w:tr>
+        <w:trPr>
+          <w:trHeight w:val="244"/>
+        </w:trPr>
+        <w:tc>
+          <w:tcPr>
+            <w:tcW w:w="1647" w:type="dxa"/>
+            <w:tcBorders>
+              <w:top w:val="single" w:sz="24" w:space="0" w:color="FFFFFF" w:themeColor="background1"/>
+              <w:left w:val="single" w:sz="4" w:space="0" w:color="FFFFFF" w:themeColor="background1"/>
+              <w:bottom w:val="single" w:sz="24" w:space="0" w:color="FFFFFF" w:themeColor="background1"/>
+              <w:right w:val="single" w:sz="12" w:space="0" w:color="1F3864" w:themeColor="accent1" w:themeShade="80"/>
+            </w:tcBorders>
+          </w:tcPr>
+          <w:p>
+            <w:pPr>
+              <w:jc w:val="right"/>
+              <w:rPr>
+                <w:rFonts w:asciiTheme="minorHAnsi" w:hAnsiTheme="minorHAnsi" w:cstheme="minorHAnsi"/>
+                <w:b/>
+              </w:rPr>
+            </w:pPr>
+            <w:r>
+              <w:rPr>
+                <w:rFonts w:asciiTheme="minorHAnsi" w:hAnsiTheme="minorHAnsi" w:cstheme="minorHAnsi"/>
+                <w:b/>
+                <w:sz w:val="24"/>
+              </w:rPr>
+              <w:t>URL</w:t>
+            </w:r>
+          </w:p>
+        </w:tc>
+        <w:tc>
+          <w:tcPr>
+            <w:tcW w:w="7039" w:type="dxa"/>
+            <w:tcBorders>
+              <w:top w:val="single" w:sz="24" w:space="0" w:color="FFFFFF" w:themeColor="background1"/>
+              <w:left w:val="single" w:sz="12" w:space="0" w:color="1F3864" w:themeColor="accent1" w:themeShade="80"/>
+              <w:bottom w:val="single" w:sz="24" w:space="0" w:color="FFFFFF" w:themeColor="background1"/>
+              <w:right w:val="single" w:sz="4" w:space="0" w:color="FFFFFF" w:themeColor="background1"/>
+            </w:tcBorders>
+          </w:tcPr>
+          <w:p>
+            <w:pPr>
+              <w:rPr>
+                <w:rFonts w:asciiTheme="minorHAnsi" w:hAnsiTheme="minorHAnsi" w:cstheme="minorHAnsi"/>
+              </w:rPr>
+            </w:pPr>
+            <w:hyperlink r:id="rId11" w:history="1">
+              <w:r>
+                <w:rPr>
+                  <w:rStyle w:val="Hipervnculo"/>
+                  <w:rFonts w:asciiTheme="minorHAnsi" w:hAnsiTheme="minorHAnsi" w:cstheme="minorHAnsi"/>
+                </w:rPr>
+                <w:t>Pulsa aquí</w:t>
+              </w:r>
+            </w:hyperlink>
+            <w:r>
+              <w:rPr>
+                <w:rFonts w:asciiTheme="minorHAnsi" w:hAnsiTheme="minorHAnsi" w:cstheme="minorHAnsi"/>
+              </w:rPr>
+              <w:t xml:space="preserve"> </w:t>
+            </w:r>
+          </w:p>
+        </w:tc>
+      </w:tr>
+    </w:tbl>
+    <w:p/>
     <w:p>
       <w:pPr>
         <w:pStyle w:val="Ttulo3"/>
       </w:pPr>
-      <w:bookmarkStart w:id="13" w:name="_Toc2018138"/>
+      <w:bookmarkStart w:id="13" w:name="_Toc2018112"/>
       <w:r>
-        <w:t>5.3.n Curso gratuito n sobre la tecnología especifica B</w:t>
+        <w:t xml:space="preserve">5.3.3 Curso gratuito 3 sobre </w:t>
       </w:r>
       <w:bookmarkEnd w:id="13"/>
+      <w:r>
+        <w:t>Yii2</w:t>
+      </w:r>
     </w:p>
+    <w:tbl>
+      <w:tblPr>
+        <w:tblStyle w:val="Tablaconcuadrcula"/>
+        <w:tblW w:w="8686" w:type="dxa"/>
+        <w:tblInd w:w="-611" w:type="dxa"/>
+        <w:tblLook w:val="04A0" w:firstRow="1" w:lastRow="0" w:firstColumn="1" w:lastColumn="0" w:noHBand="0" w:noVBand="1"/>
+      </w:tblPr>
+      <w:tblGrid>
+        <w:gridCol w:w="1647"/>
+        <w:gridCol w:w="7039"/>
+      </w:tblGrid>
+      <w:tr>
+        <w:trPr>
+          <w:trHeight w:val="565"/>
+        </w:trPr>
+        <w:tc>
+          <w:tcPr>
+            <w:tcW w:w="1647" w:type="dxa"/>
+            <w:tcBorders>
+              <w:top w:val="single" w:sz="4" w:space="0" w:color="FFFFFF" w:themeColor="background1"/>
+              <w:left w:val="single" w:sz="4" w:space="0" w:color="FFFFFF" w:themeColor="background1"/>
+              <w:bottom w:val="single" w:sz="24" w:space="0" w:color="FFFFFF" w:themeColor="background1"/>
+              <w:right w:val="single" w:sz="12" w:space="0" w:color="1F3864" w:themeColor="accent1" w:themeShade="80"/>
+            </w:tcBorders>
+          </w:tcPr>
+          <w:p>
+            <w:pPr>
+              <w:jc w:val="right"/>
+              <w:rPr>
+                <w:rFonts w:asciiTheme="minorHAnsi" w:hAnsiTheme="minorHAnsi" w:cstheme="minorHAnsi"/>
+                <w:b/>
+                <w:lang w:val="en-US"/>
+              </w:rPr>
+            </w:pPr>
+            <w:proofErr w:type="spellStart"/>
+            <w:r>
+              <w:rPr>
+                <w:rFonts w:asciiTheme="minorHAnsi" w:hAnsiTheme="minorHAnsi" w:cstheme="minorHAnsi"/>
+                <w:b/>
+                <w:sz w:val="24"/>
+                <w:lang w:val="en-US"/>
+              </w:rPr>
+              <w:t>Título</w:t>
+            </w:r>
+            <w:proofErr w:type="spellEnd"/>
+          </w:p>
+        </w:tc>
+        <w:tc>
+          <w:tcPr>
+            <w:tcW w:w="7039" w:type="dxa"/>
+            <w:tcBorders>
+              <w:top w:val="single" w:sz="4" w:space="0" w:color="FFFFFF" w:themeColor="background1"/>
+              <w:left w:val="single" w:sz="12" w:space="0" w:color="1F3864" w:themeColor="accent1" w:themeShade="80"/>
+              <w:bottom w:val="single" w:sz="24" w:space="0" w:color="FFFFFF" w:themeColor="background1"/>
+              <w:right w:val="single" w:sz="4" w:space="0" w:color="FFFFFF" w:themeColor="background1"/>
+            </w:tcBorders>
+          </w:tcPr>
+          <w:p>
+            <w:pPr>
+              <w:pStyle w:val="Ttulo3"/>
+              <w:shd w:val="clear" w:color="auto" w:fill="FFFFFF"/>
+              <w:spacing w:before="0" w:after="75"/>
+              <w:outlineLvl w:val="2"/>
+              <w:rPr>
+                <w:rFonts w:ascii="Verdana" w:hAnsi="Verdana" w:cs="Times New Roman"/>
+                <w:b/>
+                <w:color w:val="000000"/>
+                <w:sz w:val="23"/>
+                <w:szCs w:val="23"/>
+              </w:rPr>
+            </w:pPr>
+            <w:proofErr w:type="spellStart"/>
+            <w:r>
+              <w:rPr>
+                <w:rFonts w:ascii="Verdana" w:hAnsi="Verdana" w:cs="Times New Roman"/>
+                <w:b/>
+                <w:color w:val="000000"/>
+                <w:sz w:val="23"/>
+                <w:szCs w:val="23"/>
+              </w:rPr>
+              <w:t>Learning</w:t>
+            </w:r>
+            <w:proofErr w:type="spellEnd"/>
+            <w:r>
+              <w:rPr>
+                <w:rFonts w:ascii="Verdana" w:hAnsi="Verdana" w:cs="Times New Roman"/>
+                <w:b/>
+                <w:color w:val="000000"/>
+                <w:sz w:val="23"/>
+                <w:szCs w:val="23"/>
+              </w:rPr>
+              <w:t xml:space="preserve"> Yii2</w:t>
+            </w:r>
+          </w:p>
+        </w:tc>
+      </w:tr>
+      <w:tr>
+        <w:trPr>
+          <w:trHeight w:val="632"/>
+        </w:trPr>
+        <w:tc>
+          <w:tcPr>
+            <w:tcW w:w="1647" w:type="dxa"/>
+            <w:tcBorders>
+              <w:top w:val="single" w:sz="24" w:space="0" w:color="FFFFFF" w:themeColor="background1"/>
+              <w:left w:val="single" w:sz="4" w:space="0" w:color="FFFFFF" w:themeColor="background1"/>
+              <w:bottom w:val="single" w:sz="24" w:space="0" w:color="FFFFFF" w:themeColor="background1"/>
+              <w:right w:val="single" w:sz="12" w:space="0" w:color="1F3864" w:themeColor="accent1" w:themeShade="80"/>
+            </w:tcBorders>
+          </w:tcPr>
+          <w:p>
+            <w:pPr>
+              <w:jc w:val="right"/>
+              <w:rPr>
+                <w:rFonts w:asciiTheme="minorHAnsi" w:hAnsiTheme="minorHAnsi" w:cstheme="minorHAnsi"/>
+                <w:b/>
+                <w:lang w:val="en-US"/>
+              </w:rPr>
+            </w:pPr>
+            <w:proofErr w:type="spellStart"/>
+            <w:r>
+              <w:rPr>
+                <w:rFonts w:asciiTheme="minorHAnsi" w:hAnsiTheme="minorHAnsi" w:cstheme="minorHAnsi"/>
+                <w:b/>
+                <w:sz w:val="24"/>
+                <w:lang w:val="en-US"/>
+              </w:rPr>
+              <w:t>Resumen</w:t>
+            </w:r>
+            <w:proofErr w:type="spellEnd"/>
+          </w:p>
+        </w:tc>
+        <w:tc>
+          <w:tcPr>
+            <w:tcW w:w="7039" w:type="dxa"/>
+            <w:tcBorders>
+              <w:top w:val="single" w:sz="24" w:space="0" w:color="FFFFFF" w:themeColor="background1"/>
+              <w:left w:val="single" w:sz="12" w:space="0" w:color="1F3864" w:themeColor="accent1" w:themeShade="80"/>
+              <w:bottom w:val="single" w:sz="24" w:space="0" w:color="FFFFFF" w:themeColor="background1"/>
+              <w:right w:val="single" w:sz="4" w:space="0" w:color="FFFFFF" w:themeColor="background1"/>
+            </w:tcBorders>
+          </w:tcPr>
+          <w:p>
+            <w:pPr>
+              <w:pStyle w:val="Poromisin"/>
+              <w:spacing w:line="256" w:lineRule="auto"/>
+              <w:ind w:right="522"/>
+              <w:rPr>
+                <w:rFonts w:asciiTheme="minorHAnsi" w:eastAsia="Arial" w:hAnsiTheme="minorHAnsi" w:cstheme="minorHAnsi"/>
+                <w:sz w:val="24"/>
+                <w:szCs w:val="24"/>
+              </w:rPr>
+            </w:pPr>
+            <w:r>
+              <w:rPr>
+                <w:rFonts w:asciiTheme="minorHAnsi" w:hAnsiTheme="minorHAnsi" w:cstheme="minorHAnsi"/>
+                <w:sz w:val="24"/>
+                <w:szCs w:val="24"/>
+              </w:rPr>
+              <w:t xml:space="preserve">En este último curso el cual está en inglés, será muy importante para perfeccionar y profesionalizar lo que hemos aprendido y lo que vamos a aprender en este curso, este curso está enfocado a profesionales y busca el perfeccionamiento y el desarrollo de las </w:t>
+            </w:r>
+            <w:r>
+              <w:rPr>
+                <w:rFonts w:asciiTheme="minorHAnsi" w:hAnsiTheme="minorHAnsi" w:cstheme="minorHAnsi"/>
+                <w:sz w:val="24"/>
+                <w:szCs w:val="24"/>
+              </w:rPr>
+              <w:lastRenderedPageBreak/>
+              <w:t xml:space="preserve">técnicas personales en base a Yii2 siendo un curso de 3 horas, </w:t>
+            </w:r>
+            <w:proofErr w:type="gramStart"/>
+            <w:r>
+              <w:rPr>
+                <w:rFonts w:asciiTheme="minorHAnsi" w:hAnsiTheme="minorHAnsi" w:cstheme="minorHAnsi"/>
+                <w:sz w:val="24"/>
+                <w:szCs w:val="24"/>
+              </w:rPr>
+              <w:t>que</w:t>
+            </w:r>
+            <w:proofErr w:type="gramEnd"/>
+            <w:r>
+              <w:rPr>
+                <w:rFonts w:asciiTheme="minorHAnsi" w:hAnsiTheme="minorHAnsi" w:cstheme="minorHAnsi"/>
+                <w:sz w:val="24"/>
+                <w:szCs w:val="24"/>
+              </w:rPr>
+              <w:t xml:space="preserve"> aunque sea de pago se puede realizar fácilmente en el tiempo de prueba gratis que se da para nuevos alumnos</w:t>
+            </w:r>
+          </w:p>
+        </w:tc>
+      </w:tr>
+      <w:tr>
+        <w:trPr>
+          <w:trHeight w:val="244"/>
+        </w:trPr>
+        <w:tc>
+          <w:tcPr>
+            <w:tcW w:w="1647" w:type="dxa"/>
+            <w:tcBorders>
+              <w:top w:val="single" w:sz="24" w:space="0" w:color="FFFFFF" w:themeColor="background1"/>
+              <w:left w:val="single" w:sz="4" w:space="0" w:color="FFFFFF" w:themeColor="background1"/>
+              <w:bottom w:val="single" w:sz="24" w:space="0" w:color="FFFFFF" w:themeColor="background1"/>
+              <w:right w:val="single" w:sz="12" w:space="0" w:color="1F3864" w:themeColor="accent1" w:themeShade="80"/>
+            </w:tcBorders>
+          </w:tcPr>
+          <w:p>
+            <w:pPr>
+              <w:jc w:val="right"/>
+              <w:rPr>
+                <w:rFonts w:asciiTheme="minorHAnsi" w:hAnsiTheme="minorHAnsi" w:cstheme="minorHAnsi"/>
+                <w:b/>
+              </w:rPr>
+            </w:pPr>
+            <w:r>
+              <w:rPr>
+                <w:rFonts w:asciiTheme="minorHAnsi" w:hAnsiTheme="minorHAnsi" w:cstheme="minorHAnsi"/>
+                <w:b/>
+                <w:sz w:val="24"/>
+              </w:rPr>
+              <w:lastRenderedPageBreak/>
+              <w:t>URL</w:t>
+            </w:r>
+          </w:p>
+        </w:tc>
+        <w:tc>
+          <w:tcPr>
+            <w:tcW w:w="7039" w:type="dxa"/>
+            <w:tcBorders>
+              <w:top w:val="single" w:sz="24" w:space="0" w:color="FFFFFF" w:themeColor="background1"/>
+              <w:left w:val="single" w:sz="12" w:space="0" w:color="1F3864" w:themeColor="accent1" w:themeShade="80"/>
+              <w:bottom w:val="single" w:sz="24" w:space="0" w:color="FFFFFF" w:themeColor="background1"/>
+              <w:right w:val="single" w:sz="4" w:space="0" w:color="FFFFFF" w:themeColor="background1"/>
+            </w:tcBorders>
+          </w:tcPr>
+          <w:p>
+            <w:pPr>
+              <w:rPr>
+                <w:rFonts w:asciiTheme="minorHAnsi" w:hAnsiTheme="minorHAnsi" w:cstheme="minorHAnsi"/>
+              </w:rPr>
+            </w:pPr>
+            <w:hyperlink r:id="rId12" w:history="1">
+              <w:r>
+                <w:rPr>
+                  <w:rStyle w:val="Hipervnculo"/>
+                  <w:rFonts w:asciiTheme="minorHAnsi" w:hAnsiTheme="minorHAnsi" w:cstheme="minorHAnsi"/>
+                </w:rPr>
+                <w:t>Pulsa aquí</w:t>
+              </w:r>
+            </w:hyperlink>
+            <w:r>
+              <w:rPr>
+                <w:rFonts w:asciiTheme="minorHAnsi" w:hAnsiTheme="minorHAnsi" w:cstheme="minorHAnsi"/>
+              </w:rPr>
+              <w:t xml:space="preserve"> </w:t>
+            </w:r>
+          </w:p>
+        </w:tc>
+      </w:tr>
+    </w:tbl>
+    <w:p/>
+    <w:p/>
     <w:p/>
     <w:sectPr>
       <w:pgSz w:w="11906" w:h="16838"/>
@@ -171,7 +2781,7 @@
         <w:rFonts w:asciiTheme="minorHAnsi" w:eastAsiaTheme="minorHAnsi" w:hAnsiTheme="minorHAnsi" w:cstheme="minorBidi"/>
         <w:sz w:val="22"/>
         <w:szCs w:val="22"/>
-        <w:lang w:val="es-ES" w:eastAsia="en-US" w:bidi="ar-SA"/>
+        <w:lang w:val="es-ES_tradnl" w:eastAsia="en-US" w:bidi="ar-SA"/>
       </w:rPr>
     </w:rPrDefault>
     <w:pPrDefault>
@@ -560,13 +3170,14 @@
   <w:style w:type="paragraph" w:default="1" w:styleId="Normal">
     <w:name w:val="Normal"/>
     <w:qFormat/>
-    <w:rsid w:val="00A238F4"/>
+    <w:rsid w:val="00CC591B"/>
     <w:pPr>
       <w:spacing w:line="256" w:lineRule="auto"/>
       <w:jc w:val="both"/>
     </w:pPr>
     <w:rPr>
       <w:rFonts w:ascii="Arial" w:hAnsi="Arial" w:cs="Arial"/>
+      <w:lang w:val="es-ES"/>
     </w:rPr>
   </w:style>
   <w:style w:type="paragraph" w:styleId="Ttulo1">
@@ -576,7 +3187,7 @@
     <w:link w:val="Ttulo1Car"/>
     <w:uiPriority w:val="9"/>
     <w:qFormat/>
-    <w:rsid w:val="00A238F4"/>
+    <w:rsid w:val="00CC591B"/>
     <w:pPr>
       <w:keepNext/>
       <w:keepLines/>
@@ -600,7 +3211,7 @@
     <w:semiHidden/>
     <w:unhideWhenUsed/>
     <w:qFormat/>
-    <w:rsid w:val="00A238F4"/>
+    <w:rsid w:val="00CC591B"/>
     <w:pPr>
       <w:outlineLvl w:val="1"/>
     </w:pPr>
@@ -615,10 +3226,9 @@
     <w:next w:val="Normal"/>
     <w:link w:val="Ttulo3Car"/>
     <w:uiPriority w:val="9"/>
-    <w:semiHidden/>
     <w:unhideWhenUsed/>
     <w:qFormat/>
-    <w:rsid w:val="00A238F4"/>
+    <w:rsid w:val="00CC591B"/>
     <w:pPr>
       <w:outlineLvl w:val="2"/>
     </w:pPr>
@@ -658,13 +3268,14 @@
     <w:basedOn w:val="Fuentedeprrafopredeter"/>
     <w:link w:val="Ttulo1"/>
     <w:uiPriority w:val="9"/>
-    <w:rsid w:val="00A238F4"/>
+    <w:rsid w:val="00CC591B"/>
     <w:rPr>
       <w:rFonts w:ascii="Arial" w:eastAsiaTheme="majorEastAsia" w:hAnsi="Arial" w:cs="Arial"/>
       <w:b/>
       <w:color w:val="000000" w:themeColor="text1"/>
       <w:sz w:val="28"/>
       <w:szCs w:val="28"/>
+      <w:lang w:val="es-ES"/>
     </w:rPr>
   </w:style>
   <w:style w:type="character" w:customStyle="1" w:styleId="Ttulo2Car">
@@ -673,13 +3284,14 @@
     <w:link w:val="Ttulo2"/>
     <w:uiPriority w:val="9"/>
     <w:semiHidden/>
-    <w:rsid w:val="00A238F4"/>
+    <w:rsid w:val="00CC591B"/>
     <w:rPr>
       <w:rFonts w:ascii="Arial" w:eastAsiaTheme="majorEastAsia" w:hAnsi="Arial" w:cs="Arial"/>
       <w:b/>
       <w:color w:val="000000" w:themeColor="text1"/>
       <w:sz w:val="24"/>
       <w:szCs w:val="24"/>
+      <w:lang w:val="es-ES"/>
     </w:rPr>
   </w:style>
   <w:style w:type="character" w:customStyle="1" w:styleId="Ttulo3Car">
@@ -687,14 +3299,59 @@
     <w:basedOn w:val="Fuentedeprrafopredeter"/>
     <w:link w:val="Ttulo3"/>
     <w:uiPriority w:val="9"/>
-    <w:semiHidden/>
-    <w:rsid w:val="00A238F4"/>
+    <w:rsid w:val="00CC591B"/>
     <w:rPr>
       <w:rFonts w:ascii="Arial" w:eastAsiaTheme="majorEastAsia" w:hAnsi="Arial" w:cs="Arial"/>
       <w:color w:val="000000" w:themeColor="text1"/>
       <w:sz w:val="24"/>
       <w:szCs w:val="24"/>
+      <w:lang w:val="es-ES"/>
     </w:rPr>
+  </w:style>
+  <w:style w:type="character" w:styleId="Hipervnculo">
+    <w:name w:val="Hyperlink"/>
+    <w:basedOn w:val="Fuentedeprrafopredeter"/>
+    <w:uiPriority w:val="99"/>
+    <w:unhideWhenUsed/>
+    <w:rsid w:val="00CC591B"/>
+    <w:rPr>
+      <w:color w:val="0563C1" w:themeColor="hyperlink"/>
+      <w:u w:val="single"/>
+    </w:rPr>
+  </w:style>
+  <w:style w:type="paragraph" w:customStyle="1" w:styleId="Poromisin">
+    <w:name w:val="Por omisión"/>
+    <w:rsid w:val="00CC591B"/>
+    <w:pPr>
+      <w:spacing w:after="0" w:line="240" w:lineRule="auto"/>
+    </w:pPr>
+    <w:rPr>
+      <w:rFonts w:ascii="Helvetica" w:eastAsia="Arial Unicode MS" w:hAnsi="Arial Unicode MS" w:cs="Arial Unicode MS"/>
+      <w:color w:val="000000"/>
+      <w:lang w:eastAsia="es-ES"/>
+    </w:rPr>
+  </w:style>
+  <w:style w:type="table" w:styleId="Tablaconcuadrcula">
+    <w:name w:val="Table Grid"/>
+    <w:basedOn w:val="Tablanormal"/>
+    <w:uiPriority w:val="39"/>
+    <w:rsid w:val="00CC591B"/>
+    <w:pPr>
+      <w:spacing w:after="0" w:line="240" w:lineRule="auto"/>
+    </w:pPr>
+    <w:rPr>
+      <w:lang w:val="es-ES"/>
+    </w:rPr>
+    <w:tblPr>
+      <w:tblBorders>
+        <w:top w:val="single" w:sz="4" w:space="0" w:color="auto"/>
+        <w:left w:val="single" w:sz="4" w:space="0" w:color="auto"/>
+        <w:bottom w:val="single" w:sz="4" w:space="0" w:color="auto"/>
+        <w:right w:val="single" w:sz="4" w:space="0" w:color="auto"/>
+        <w:insideH w:val="single" w:sz="4" w:space="0" w:color="auto"/>
+        <w:insideV w:val="single" w:sz="4" w:space="0" w:color="auto"/>
+      </w:tblBorders>
+    </w:tblPr>
   </w:style>
 </w:styles>
 </file>

</xml_diff>